<commit_message>
Switch to .docx format.
</commit_message>
<xml_diff>
--- a/Transcription_rules.docx
+++ b/Transcription_rules.docx
@@ -1,6 +1,6 @@
 
 <file path=word/document.xml><?xml version="1.0" encoding="utf-8"?>
-<w:document xmlns:wpc="http://schemas.microsoft.com/office/word/2010/wordprocessingCanvas" xmlns:mc="http://schemas.openxmlformats.org/markup-compatibility/2006" xmlns:o="urn:schemas-microsoft-com:office:office" xmlns:r="http://schemas.openxmlformats.org/officeDocument/2006/relationships" xmlns:m="http://schemas.openxmlformats.org/officeDocument/2006/math" xmlns:v="urn:schemas-microsoft-com:vml" xmlns:wp14="http://schemas.microsoft.com/office/word/2010/wordprocessingDrawing" xmlns:wp="http://schemas.openxmlformats.org/drawingml/2006/wordprocessingDrawing" xmlns:w10="urn:schemas-microsoft-com:office:word" xmlns:w="http://schemas.openxmlformats.org/wordprocessingml/2006/main" xmlns:w14="http://schemas.microsoft.com/office/word/2010/wordml" xmlns:w15="http://schemas.microsoft.com/office/word/2012/wordml" xmlns:wpg="http://schemas.microsoft.com/office/word/2010/wordprocessingGroup" xmlns:wpi="http://schemas.microsoft.com/office/word/2010/wordprocessingInk" xmlns:wne="http://schemas.microsoft.com/office/word/2006/wordml" xmlns:wps="http://schemas.microsoft.com/office/word/2010/wordprocessingShape" mc:Ignorable="w14 w15 wp14">
+<w:document xmlns:wpc="http://schemas.microsoft.com/office/word/2010/wordprocessingCanvas" xmlns:cx="http://schemas.microsoft.com/office/drawing/2014/chartex" xmlns:cx1="http://schemas.microsoft.com/office/drawing/2015/9/8/chartex" xmlns:cx2="http://schemas.microsoft.com/office/drawing/2015/10/21/chartex" xmlns:mc="http://schemas.openxmlformats.org/markup-compatibility/2006" xmlns:o="urn:schemas-microsoft-com:office:office" xmlns:r="http://schemas.openxmlformats.org/officeDocument/2006/relationships" xmlns:m="http://schemas.openxmlformats.org/officeDocument/2006/math" xmlns:v="urn:schemas-microsoft-com:vml" xmlns:wp14="http://schemas.microsoft.com/office/word/2010/wordprocessingDrawing" xmlns:wp="http://schemas.openxmlformats.org/drawingml/2006/wordprocessingDrawing" xmlns:w10="urn:schemas-microsoft-com:office:word" xmlns:w="http://schemas.openxmlformats.org/wordprocessingml/2006/main" xmlns:w14="http://schemas.microsoft.com/office/word/2010/wordml" xmlns:w15="http://schemas.microsoft.com/office/word/2012/wordml" xmlns:w16se="http://schemas.microsoft.com/office/word/2015/wordml/symex" xmlns:wpg="http://schemas.microsoft.com/office/word/2010/wordprocessingGroup" xmlns:wpi="http://schemas.microsoft.com/office/word/2010/wordprocessingInk" xmlns:wne="http://schemas.microsoft.com/office/word/2006/wordml" xmlns:wps="http://schemas.microsoft.com/office/word/2010/wordprocessingShape" mc:Ignorable="w14 w15 w16se wp14">
   <w:body>
     <w:p>
       <w:pPr>
@@ -8,6 +8,413 @@
           <w:tab w:val="center" w:pos="4680"/>
           <w:tab w:val="left" w:pos="7485"/>
         </w:tabs>
+        <w:spacing w:after="0"/>
+        <w:jc w:val="center"/>
+        <w:rPr>
+          <w:rFonts w:ascii="Brill" w:hAnsi="Brill"/>
+          <w:b/>
+          <w:sz w:val="36"/>
+          <w:szCs w:val="36"/>
+        </w:rPr>
+      </w:pPr>
+      <w:r>
+        <w:rPr>
+          <w:rFonts w:ascii="Brill" w:hAnsi="Brill"/>
+          <w:b/>
+          <w:sz w:val="36"/>
+          <w:szCs w:val="36"/>
+        </w:rPr>
+        <w:t>Notes on Slovinc</w:t>
+      </w:r>
+      <w:r>
+        <w:rPr>
+          <w:rFonts w:ascii="Brill" w:hAnsi="Brill"/>
+          <w:b/>
+          <w:sz w:val="36"/>
+          <w:szCs w:val="36"/>
+        </w:rPr>
+        <w:t>ian transcription</w:t>
+      </w:r>
+    </w:p>
+    <w:p>
+      <w:pPr>
+        <w:tabs>
+          <w:tab w:val="center" w:pos="4680"/>
+          <w:tab w:val="left" w:pos="7485"/>
+        </w:tabs>
+        <w:rPr>
+          <w:rFonts w:ascii="Brill" w:hAnsi="Brill"/>
+          <w:sz w:val="28"/>
+          <w:szCs w:val="28"/>
+        </w:rPr>
+      </w:pPr>
+      <w:r>
+        <w:rPr>
+          <w:rFonts w:ascii="Brill" w:hAnsi="Brill"/>
+          <w:sz w:val="28"/>
+          <w:szCs w:val="28"/>
+        </w:rPr>
+        <w:t>Material</w:t>
+      </w:r>
+      <w:r>
+        <w:rPr>
+          <w:rFonts w:ascii="Brill" w:hAnsi="Brill"/>
+          <w:sz w:val="28"/>
+          <w:szCs w:val="28"/>
+        </w:rPr>
+        <w:t xml:space="preserve"> from </w:t>
+      </w:r>
+      <w:r>
+        <w:rPr>
+          <w:rFonts w:ascii="Brill" w:hAnsi="Brill"/>
+          <w:i/>
+          <w:sz w:val="28"/>
+          <w:szCs w:val="28"/>
+        </w:rPr>
+        <w:t>Slovinc</w:t>
+      </w:r>
+      <w:r>
+        <w:rPr>
+          <w:rFonts w:ascii="Brill" w:hAnsi="Brill"/>
+          <w:i/>
+          <w:sz w:val="28"/>
+          <w:szCs w:val="28"/>
+        </w:rPr>
+        <w:t>ian Dictionary</w:t>
+      </w:r>
+      <w:r>
+        <w:rPr>
+          <w:rFonts w:ascii="Brill" w:hAnsi="Brill"/>
+          <w:sz w:val="28"/>
+          <w:szCs w:val="28"/>
+        </w:rPr>
+        <w:t xml:space="preserve"> (SW) a</w:t>
+      </w:r>
+      <w:r>
+        <w:rPr>
+          <w:rFonts w:ascii="Brill" w:hAnsi="Brill"/>
+          <w:sz w:val="28"/>
+          <w:szCs w:val="28"/>
+        </w:rPr>
+        <w:t xml:space="preserve">nd </w:t>
+      </w:r>
+      <w:r>
+        <w:rPr>
+          <w:rFonts w:ascii="Brill" w:hAnsi="Brill"/>
+          <w:i/>
+          <w:sz w:val="28"/>
+          <w:szCs w:val="28"/>
+        </w:rPr>
+        <w:t>Slovincian Grammar</w:t>
+      </w:r>
+      <w:r>
+        <w:rPr>
+          <w:rFonts w:ascii="Brill" w:hAnsi="Brill"/>
+          <w:sz w:val="28"/>
+          <w:szCs w:val="28"/>
+        </w:rPr>
+        <w:t xml:space="preserve"> (SG) is</w:t>
+      </w:r>
+      <w:r>
+        <w:rPr>
+          <w:rFonts w:ascii="Brill" w:hAnsi="Brill"/>
+          <w:sz w:val="28"/>
+          <w:szCs w:val="28"/>
+        </w:rPr>
+        <w:t xml:space="preserve"> given in simplified transcription</w:t>
+      </w:r>
+      <w:r>
+        <w:rPr>
+          <w:rFonts w:ascii="Brill" w:hAnsi="Brill"/>
+          <w:sz w:val="28"/>
+          <w:szCs w:val="28"/>
+        </w:rPr>
+        <w:t xml:space="preserve"> </w:t>
+      </w:r>
+      <w:r>
+        <w:rPr>
+          <w:rFonts w:ascii="Brill" w:hAnsi="Brill"/>
+          <w:sz w:val="28"/>
+          <w:szCs w:val="28"/>
+        </w:rPr>
+        <w:t>described below</w:t>
+      </w:r>
+      <w:r>
+        <w:rPr>
+          <w:rFonts w:ascii="Brill" w:hAnsi="Brill"/>
+          <w:sz w:val="28"/>
+          <w:szCs w:val="28"/>
+        </w:rPr>
+        <w:t xml:space="preserve">. Unlike the extremely detailed transcription </w:t>
+      </w:r>
+      <w:r>
+        <w:rPr>
+          <w:rFonts w:ascii="Brill" w:hAnsi="Brill"/>
+          <w:sz w:val="28"/>
+          <w:szCs w:val="28"/>
+        </w:rPr>
+        <w:t>utilized</w:t>
+      </w:r>
+      <w:r>
+        <w:rPr>
+          <w:rFonts w:ascii="Brill" w:hAnsi="Brill"/>
+          <w:sz w:val="28"/>
+          <w:szCs w:val="28"/>
+        </w:rPr>
+        <w:t xml:space="preserve"> by Lorentz, it</w:t>
+      </w:r>
+      <w:r>
+        <w:rPr>
+          <w:rFonts w:ascii="Brill" w:hAnsi="Brill"/>
+          <w:sz w:val="28"/>
+          <w:szCs w:val="28"/>
+        </w:rPr>
+        <w:t xml:space="preserve"> </w:t>
+      </w:r>
+      <w:r>
+        <w:rPr>
+          <w:rFonts w:ascii="Brill" w:hAnsi="Brill"/>
+          <w:sz w:val="28"/>
+          <w:szCs w:val="28"/>
+        </w:rPr>
+        <w:t>ignores</w:t>
+      </w:r>
+      <w:r>
+        <w:rPr>
+          <w:rFonts w:ascii="Brill" w:hAnsi="Brill"/>
+          <w:sz w:val="28"/>
+          <w:szCs w:val="28"/>
+        </w:rPr>
+        <w:t xml:space="preserve"> most non-phonemic disti</w:t>
+      </w:r>
+      <w:r>
+        <w:rPr>
+          <w:rFonts w:ascii="Brill" w:hAnsi="Brill"/>
+          <w:sz w:val="28"/>
+          <w:szCs w:val="28"/>
+        </w:rPr>
+        <w:t>n</w:t>
+      </w:r>
+      <w:r>
+        <w:rPr>
+          <w:rFonts w:ascii="Brill" w:hAnsi="Brill"/>
+          <w:sz w:val="28"/>
+          <w:szCs w:val="28"/>
+        </w:rPr>
+        <w:t>c</w:t>
+      </w:r>
+      <w:r>
+        <w:rPr>
+          <w:rFonts w:ascii="Brill" w:hAnsi="Brill"/>
+          <w:sz w:val="28"/>
+          <w:szCs w:val="28"/>
+        </w:rPr>
+        <w:t xml:space="preserve">tions and </w:t>
+      </w:r>
+      <w:r>
+        <w:rPr>
+          <w:rFonts w:ascii="Brill" w:hAnsi="Brill"/>
+          <w:sz w:val="28"/>
+          <w:szCs w:val="28"/>
+        </w:rPr>
+        <w:t>is easy to align with the spelling</w:t>
+      </w:r>
+      <w:r>
+        <w:rPr>
+          <w:rFonts w:ascii="Brill" w:hAnsi="Brill"/>
+          <w:sz w:val="28"/>
+          <w:szCs w:val="28"/>
+        </w:rPr>
+        <w:t xml:space="preserve"> commonly used in Kashubian and other North-Lechitic texts</w:t>
+      </w:r>
+      <w:r>
+        <w:rPr>
+          <w:rFonts w:ascii="Brill" w:hAnsi="Brill"/>
+          <w:sz w:val="28"/>
+          <w:szCs w:val="28"/>
+        </w:rPr>
+        <w:t>.</w:t>
+      </w:r>
+      <w:r>
+        <w:rPr>
+          <w:rFonts w:ascii="Brill" w:hAnsi="Brill"/>
+          <w:sz w:val="28"/>
+          <w:szCs w:val="28"/>
+        </w:rPr>
+        <w:t xml:space="preserve"> It should not be viewed</w:t>
+      </w:r>
+      <w:r>
+        <w:rPr>
+          <w:rFonts w:ascii="Brill" w:hAnsi="Brill"/>
+          <w:sz w:val="28"/>
+          <w:szCs w:val="28"/>
+        </w:rPr>
+        <w:t>,</w:t>
+      </w:r>
+      <w:r>
+        <w:rPr>
+          <w:rFonts w:ascii="Brill" w:hAnsi="Brill"/>
+          <w:sz w:val="28"/>
+          <w:szCs w:val="28"/>
+        </w:rPr>
+        <w:t xml:space="preserve"> </w:t>
+      </w:r>
+      <w:r>
+        <w:rPr>
+          <w:rFonts w:ascii="Brill" w:hAnsi="Brill"/>
+          <w:sz w:val="28"/>
+          <w:szCs w:val="28"/>
+        </w:rPr>
+        <w:t xml:space="preserve">however, </w:t>
+      </w:r>
+      <w:r>
+        <w:rPr>
+          <w:rFonts w:ascii="Brill" w:hAnsi="Brill"/>
+          <w:sz w:val="28"/>
+          <w:szCs w:val="28"/>
+        </w:rPr>
+        <w:t xml:space="preserve">as </w:t>
+      </w:r>
+      <w:r>
+        <w:rPr>
+          <w:rFonts w:ascii="Brill" w:hAnsi="Brill"/>
+          <w:sz w:val="28"/>
+          <w:szCs w:val="28"/>
+        </w:rPr>
+        <w:t>a statement on Slovinc</w:t>
+      </w:r>
+      <w:r>
+        <w:rPr>
+          <w:rFonts w:ascii="Brill" w:hAnsi="Brill"/>
+          <w:sz w:val="28"/>
+          <w:szCs w:val="28"/>
+        </w:rPr>
+        <w:t>ian phonology: its purpose it entirely practical.</w:t>
+      </w:r>
+    </w:p>
+    <w:p>
+      <w:pPr>
+        <w:tabs>
+          <w:tab w:val="center" w:pos="4680"/>
+          <w:tab w:val="left" w:pos="7485"/>
+        </w:tabs>
+        <w:rPr>
+          <w:rFonts w:ascii="Brill" w:hAnsi="Brill"/>
+          <w:sz w:val="28"/>
+          <w:szCs w:val="28"/>
+        </w:rPr>
+      </w:pPr>
+      <w:r>
+        <w:rPr>
+          <w:rFonts w:ascii="Brill" w:hAnsi="Brill"/>
+          <w:sz w:val="28"/>
+          <w:szCs w:val="28"/>
+        </w:rPr>
+        <w:t xml:space="preserve">The first part documents the process of converting </w:t>
+      </w:r>
+      <w:r>
+        <w:rPr>
+          <w:rFonts w:ascii="Brill" w:hAnsi="Brill"/>
+          <w:sz w:val="28"/>
+          <w:szCs w:val="28"/>
+        </w:rPr>
+        <w:t>forms</w:t>
+      </w:r>
+      <w:r>
+        <w:rPr>
+          <w:rFonts w:ascii="Brill" w:hAnsi="Brill"/>
+          <w:sz w:val="28"/>
+          <w:szCs w:val="28"/>
+        </w:rPr>
+        <w:t xml:space="preserve"> from SW and SG into the form</w:t>
+      </w:r>
+      <w:r>
+        <w:rPr>
+          <w:rFonts w:ascii="Brill" w:hAnsi="Brill"/>
+          <w:sz w:val="28"/>
+          <w:szCs w:val="28"/>
+        </w:rPr>
+        <w:t>at</w:t>
+      </w:r>
+      <w:r>
+        <w:rPr>
+          <w:rFonts w:ascii="Brill" w:hAnsi="Brill"/>
+          <w:sz w:val="28"/>
+          <w:szCs w:val="28"/>
+        </w:rPr>
+        <w:t xml:space="preserve"> used in this </w:t>
+      </w:r>
+      <w:r>
+        <w:rPr>
+          <w:rFonts w:ascii="Brill" w:hAnsi="Brill"/>
+          <w:sz w:val="28"/>
+          <w:szCs w:val="28"/>
+        </w:rPr>
+        <w:t>publication. The second p</w:t>
+      </w:r>
+      <w:r>
+        <w:rPr>
+          <w:rFonts w:ascii="Brill" w:hAnsi="Brill"/>
+          <w:sz w:val="28"/>
+          <w:szCs w:val="28"/>
+        </w:rPr>
+        <w:t xml:space="preserve">art explains how to restore original </w:t>
+      </w:r>
+      <w:r>
+        <w:rPr>
+          <w:rFonts w:ascii="Brill" w:hAnsi="Brill"/>
+          <w:sz w:val="28"/>
+          <w:szCs w:val="28"/>
+        </w:rPr>
+        <w:t>Slovinc</w:t>
+      </w:r>
+      <w:r>
+        <w:rPr>
+          <w:rFonts w:ascii="Brill" w:hAnsi="Brill"/>
+          <w:sz w:val="28"/>
+          <w:szCs w:val="28"/>
+        </w:rPr>
+        <w:t>ian forms as they appeared in the source texts.</w:t>
+      </w:r>
+    </w:p>
+    <w:p>
+      <w:pPr>
+        <w:tabs>
+          <w:tab w:val="center" w:pos="4680"/>
+          <w:tab w:val="left" w:pos="7485"/>
+        </w:tabs>
+        <w:rPr>
+          <w:rFonts w:ascii="Brill" w:hAnsi="Brill"/>
+          <w:sz w:val="28"/>
+          <w:szCs w:val="28"/>
+        </w:rPr>
+      </w:pPr>
+      <w:r>
+        <w:rPr>
+          <w:rFonts w:ascii="Brill" w:hAnsi="Brill"/>
+          <w:sz w:val="28"/>
+          <w:szCs w:val="28"/>
+        </w:rPr>
+        <w:t xml:space="preserve">These rules only apply to the dialect of the village Kluki (Klucken), although other dialects </w:t>
+      </w:r>
+      <w:bookmarkStart w:id="0" w:name="_GoBack"/>
+      <w:bookmarkEnd w:id="0"/>
+      <w:r>
+        <w:rPr>
+          <w:rFonts w:ascii="Brill" w:hAnsi="Brill"/>
+          <w:sz w:val="28"/>
+          <w:szCs w:val="28"/>
+        </w:rPr>
+        <w:t>are not significantly different. The rules must be applied sequentially; the order of application is indicated in the left column.</w:t>
+      </w:r>
+    </w:p>
+    <w:p>
+      <w:pPr>
+        <w:tabs>
+          <w:tab w:val="center" w:pos="4680"/>
+          <w:tab w:val="left" w:pos="7485"/>
+        </w:tabs>
+        <w:spacing w:after="0"/>
         <w:rPr>
           <w:rFonts w:ascii="Brill" w:hAnsi="Brill"/>
           <w:b/>
@@ -31,15 +438,7 @@
           <w:sz w:val="28"/>
           <w:szCs w:val="28"/>
         </w:rPr>
-        <w:t xml:space="preserve">Original </w:t>
-      </w:r>
-      <w:r>
-        <w:rPr>
-          <w:rFonts w:ascii="Brill" w:hAnsi="Brill"/>
-          <w:sz w:val="28"/>
-          <w:szCs w:val="28"/>
-        </w:rPr>
-        <w:t>→</w:t>
+        <w:t xml:space="preserve">I. </w:t>
       </w:r>
       <w:r>
         <w:rPr>
@@ -48,16 +447,7 @@
           <w:sz w:val="28"/>
           <w:szCs w:val="28"/>
         </w:rPr>
-        <w:t xml:space="preserve"> simplified transcription</w:t>
-      </w:r>
-      <w:r>
-        <w:rPr>
-          <w:rFonts w:ascii="Brill" w:hAnsi="Brill"/>
-          <w:b/>
-          <w:sz w:val="28"/>
-          <w:szCs w:val="28"/>
-        </w:rPr>
-        <w:tab/>
+        <w:t>Simplification rules</w:t>
       </w:r>
     </w:p>
     <w:tbl>
@@ -71,8 +461,8 @@
         <w:gridCol w:w="805"/>
         <w:gridCol w:w="1260"/>
         <w:gridCol w:w="540"/>
-        <w:gridCol w:w="1620"/>
-        <w:gridCol w:w="5130"/>
+        <w:gridCol w:w="630"/>
+        <w:gridCol w:w="6120"/>
       </w:tblGrid>
       <w:tr>
         <w:tc>
@@ -161,7 +551,7 @@
         </w:tc>
         <w:tc>
           <w:tcPr>
-            <w:tcW w:w="1620" w:type="dxa"/>
+            <w:tcW w:w="630" w:type="dxa"/>
           </w:tcPr>
           <w:p>
             <w:pPr>
@@ -189,7 +579,7 @@
         </w:tc>
         <w:tc>
           <w:tcPr>
-            <w:tcW w:w="5130" w:type="dxa"/>
+            <w:tcW w:w="6120" w:type="dxa"/>
           </w:tcPr>
           <w:p>
             <w:pPr>
@@ -267,26 +657,26 @@
         </w:tc>
         <w:tc>
           <w:tcPr>
-            <w:tcW w:w="1620" w:type="dxa"/>
-          </w:tcPr>
-          <w:p>
-            <w:pPr>
-              <w:tabs>
-                <w:tab w:val="center" w:pos="4680"/>
-                <w:tab w:val="left" w:pos="7485"/>
-              </w:tabs>
-              <w:rPr>
-                <w:rFonts w:ascii="Brill" w:hAnsi="Brill"/>
-                <w:b/>
-                <w:sz w:val="28"/>
-                <w:szCs w:val="28"/>
-              </w:rPr>
-            </w:pPr>
-          </w:p>
-        </w:tc>
-        <w:tc>
-          <w:tcPr>
-            <w:tcW w:w="5130" w:type="dxa"/>
+            <w:tcW w:w="630" w:type="dxa"/>
+          </w:tcPr>
+          <w:p>
+            <w:pPr>
+              <w:tabs>
+                <w:tab w:val="center" w:pos="4680"/>
+                <w:tab w:val="left" w:pos="7485"/>
+              </w:tabs>
+              <w:rPr>
+                <w:rFonts w:ascii="Brill" w:hAnsi="Brill"/>
+                <w:b/>
+                <w:sz w:val="28"/>
+                <w:szCs w:val="28"/>
+              </w:rPr>
+            </w:pPr>
+          </w:p>
+        </w:tc>
+        <w:tc>
+          <w:tcPr>
+            <w:tcW w:w="6120" w:type="dxa"/>
           </w:tcPr>
           <w:p>
             <w:pPr>
@@ -411,7 +801,7 @@
         </w:tc>
         <w:tc>
           <w:tcPr>
-            <w:tcW w:w="1620" w:type="dxa"/>
+            <w:tcW w:w="630" w:type="dxa"/>
           </w:tcPr>
           <w:p>
             <w:pPr>
@@ -441,7 +831,7 @@
         </w:tc>
         <w:tc>
           <w:tcPr>
-            <w:tcW w:w="5130" w:type="dxa"/>
+            <w:tcW w:w="6120" w:type="dxa"/>
           </w:tcPr>
           <w:p>
             <w:pPr>
@@ -567,7 +957,7 @@
         </w:tc>
         <w:tc>
           <w:tcPr>
-            <w:tcW w:w="1620" w:type="dxa"/>
+            <w:tcW w:w="630" w:type="dxa"/>
           </w:tcPr>
           <w:p>
             <w:pPr>
@@ -597,7 +987,7 @@
         </w:tc>
         <w:tc>
           <w:tcPr>
-            <w:tcW w:w="5130" w:type="dxa"/>
+            <w:tcW w:w="6120" w:type="dxa"/>
           </w:tcPr>
           <w:p>
             <w:pPr>
@@ -722,7 +1112,7 @@
         </w:tc>
         <w:tc>
           <w:tcPr>
-            <w:tcW w:w="1620" w:type="dxa"/>
+            <w:tcW w:w="630" w:type="dxa"/>
           </w:tcPr>
           <w:p>
             <w:pPr>
@@ -752,7 +1142,7 @@
         </w:tc>
         <w:tc>
           <w:tcPr>
-            <w:tcW w:w="5130" w:type="dxa"/>
+            <w:tcW w:w="6120" w:type="dxa"/>
           </w:tcPr>
           <w:p>
             <w:pPr>
@@ -888,7 +1278,7 @@
         </w:tc>
         <w:tc>
           <w:tcPr>
-            <w:tcW w:w="1620" w:type="dxa"/>
+            <w:tcW w:w="630" w:type="dxa"/>
           </w:tcPr>
           <w:p>
             <w:pPr>
@@ -918,7 +1308,7 @@
         </w:tc>
         <w:tc>
           <w:tcPr>
-            <w:tcW w:w="5130" w:type="dxa"/>
+            <w:tcW w:w="6120" w:type="dxa"/>
           </w:tcPr>
           <w:p>
             <w:pPr>
@@ -1044,7 +1434,7 @@
         </w:tc>
         <w:tc>
           <w:tcPr>
-            <w:tcW w:w="1620" w:type="dxa"/>
+            <w:tcW w:w="630" w:type="dxa"/>
           </w:tcPr>
           <w:p>
             <w:pPr>
@@ -1074,7 +1464,7 @@
         </w:tc>
         <w:tc>
           <w:tcPr>
-            <w:tcW w:w="5130" w:type="dxa"/>
+            <w:tcW w:w="6120" w:type="dxa"/>
           </w:tcPr>
           <w:p>
             <w:pPr>
@@ -1200,7 +1590,7 @@
         </w:tc>
         <w:tc>
           <w:tcPr>
-            <w:tcW w:w="1620" w:type="dxa"/>
+            <w:tcW w:w="630" w:type="dxa"/>
           </w:tcPr>
           <w:p>
             <w:pPr>
@@ -1228,7 +1618,7 @@
         </w:tc>
         <w:tc>
           <w:tcPr>
-            <w:tcW w:w="5130" w:type="dxa"/>
+            <w:tcW w:w="6120" w:type="dxa"/>
           </w:tcPr>
           <w:p>
             <w:pPr>
@@ -1306,26 +1696,26 @@
         </w:tc>
         <w:tc>
           <w:tcPr>
-            <w:tcW w:w="1620" w:type="dxa"/>
-          </w:tcPr>
-          <w:p>
-            <w:pPr>
-              <w:tabs>
-                <w:tab w:val="center" w:pos="4680"/>
-                <w:tab w:val="left" w:pos="7485"/>
-              </w:tabs>
-              <w:rPr>
-                <w:rFonts w:ascii="Brill" w:hAnsi="Brill"/>
-                <w:b/>
-                <w:sz w:val="28"/>
-                <w:szCs w:val="28"/>
-              </w:rPr>
-            </w:pPr>
-          </w:p>
-        </w:tc>
-        <w:tc>
-          <w:tcPr>
-            <w:tcW w:w="5130" w:type="dxa"/>
+            <w:tcW w:w="630" w:type="dxa"/>
+          </w:tcPr>
+          <w:p>
+            <w:pPr>
+              <w:tabs>
+                <w:tab w:val="center" w:pos="4680"/>
+                <w:tab w:val="left" w:pos="7485"/>
+              </w:tabs>
+              <w:rPr>
+                <w:rFonts w:ascii="Brill" w:hAnsi="Brill"/>
+                <w:b/>
+                <w:sz w:val="28"/>
+                <w:szCs w:val="28"/>
+              </w:rPr>
+            </w:pPr>
+          </w:p>
+        </w:tc>
+        <w:tc>
+          <w:tcPr>
+            <w:tcW w:w="6120" w:type="dxa"/>
           </w:tcPr>
           <w:p>
             <w:pPr>
@@ -1502,7 +1892,7 @@
         </w:tc>
         <w:tc>
           <w:tcPr>
-            <w:tcW w:w="1620" w:type="dxa"/>
+            <w:tcW w:w="630" w:type="dxa"/>
           </w:tcPr>
           <w:p>
             <w:pPr>
@@ -1530,25 +1920,23 @@
         </w:tc>
         <w:tc>
           <w:tcPr>
-            <w:tcW w:w="5130" w:type="dxa"/>
-          </w:tcPr>
-          <w:p>
-            <w:pPr>
-              <w:tabs>
-                <w:tab w:val="center" w:pos="4680"/>
-                <w:tab w:val="left" w:pos="7485"/>
-              </w:tabs>
-              <w:rPr>
-                <w:rFonts w:ascii="Brill" w:hAnsi="Brill"/>
-                <w:b/>
-                <w:sz w:val="28"/>
-                <w:szCs w:val="28"/>
-              </w:rPr>
-            </w:pPr>
-            <w:r>
-              <w:rPr>
-                <w:rFonts w:ascii="Brill" w:hAnsi="Brill"/>
-                <w:b/>
+            <w:tcW w:w="6120" w:type="dxa"/>
+          </w:tcPr>
+          <w:p>
+            <w:pPr>
+              <w:tabs>
+                <w:tab w:val="center" w:pos="4680"/>
+                <w:tab w:val="left" w:pos="7485"/>
+              </w:tabs>
+              <w:rPr>
+                <w:rFonts w:ascii="Brill" w:hAnsi="Brill"/>
+                <w:sz w:val="28"/>
+                <w:szCs w:val="28"/>
+              </w:rPr>
+            </w:pPr>
+            <w:r>
+              <w:rPr>
+                <w:rFonts w:ascii="Brill" w:hAnsi="Brill"/>
                 <w:sz w:val="28"/>
                 <w:szCs w:val="28"/>
               </w:rPr>
@@ -1617,26 +2005,26 @@
         </w:tc>
         <w:tc>
           <w:tcPr>
-            <w:tcW w:w="1620" w:type="dxa"/>
-          </w:tcPr>
-          <w:p>
-            <w:pPr>
-              <w:tabs>
-                <w:tab w:val="center" w:pos="4680"/>
-                <w:tab w:val="left" w:pos="7485"/>
-              </w:tabs>
-              <w:rPr>
-                <w:rFonts w:ascii="Brill" w:hAnsi="Brill"/>
-                <w:b/>
-                <w:sz w:val="28"/>
-                <w:szCs w:val="28"/>
-              </w:rPr>
-            </w:pPr>
-          </w:p>
-        </w:tc>
-        <w:tc>
-          <w:tcPr>
-            <w:tcW w:w="5130" w:type="dxa"/>
+            <w:tcW w:w="630" w:type="dxa"/>
+          </w:tcPr>
+          <w:p>
+            <w:pPr>
+              <w:tabs>
+                <w:tab w:val="center" w:pos="4680"/>
+                <w:tab w:val="left" w:pos="7485"/>
+              </w:tabs>
+              <w:rPr>
+                <w:rFonts w:ascii="Brill" w:hAnsi="Brill"/>
+                <w:b/>
+                <w:sz w:val="28"/>
+                <w:szCs w:val="28"/>
+              </w:rPr>
+            </w:pPr>
+          </w:p>
+        </w:tc>
+        <w:tc>
+          <w:tcPr>
+            <w:tcW w:w="6120" w:type="dxa"/>
           </w:tcPr>
           <w:p>
             <w:pPr>
@@ -1760,7 +2148,7 @@
         </w:tc>
         <w:tc>
           <w:tcPr>
-            <w:tcW w:w="1620" w:type="dxa"/>
+            <w:tcW w:w="630" w:type="dxa"/>
           </w:tcPr>
           <w:p>
             <w:pPr>
@@ -1788,7 +2176,7 @@
         </w:tc>
         <w:tc>
           <w:tcPr>
-            <w:tcW w:w="5130" w:type="dxa"/>
+            <w:tcW w:w="6120" w:type="dxa"/>
           </w:tcPr>
           <w:p>
             <w:pPr>
@@ -1893,7 +2281,7 @@
         </w:tc>
         <w:tc>
           <w:tcPr>
-            <w:tcW w:w="1620" w:type="dxa"/>
+            <w:tcW w:w="630" w:type="dxa"/>
           </w:tcPr>
           <w:p>
             <w:pPr>
@@ -1921,7 +2309,7 @@
         </w:tc>
         <w:tc>
           <w:tcPr>
-            <w:tcW w:w="5130" w:type="dxa"/>
+            <w:tcW w:w="6120" w:type="dxa"/>
           </w:tcPr>
           <w:p>
             <w:pPr>
@@ -2035,7 +2423,7 @@
         </w:tc>
         <w:tc>
           <w:tcPr>
-            <w:tcW w:w="1620" w:type="dxa"/>
+            <w:tcW w:w="630" w:type="dxa"/>
           </w:tcPr>
           <w:p>
             <w:pPr>
@@ -2063,7 +2451,7 @@
         </w:tc>
         <w:tc>
           <w:tcPr>
-            <w:tcW w:w="5130" w:type="dxa"/>
+            <w:tcW w:w="6120" w:type="dxa"/>
           </w:tcPr>
           <w:p>
             <w:pPr>
@@ -2196,7 +2584,7 @@
         </w:tc>
         <w:tc>
           <w:tcPr>
-            <w:tcW w:w="1620" w:type="dxa"/>
+            <w:tcW w:w="630" w:type="dxa"/>
           </w:tcPr>
           <w:p>
             <w:pPr>
@@ -2224,7 +2612,7 @@
         </w:tc>
         <w:tc>
           <w:tcPr>
-            <w:tcW w:w="5130" w:type="dxa"/>
+            <w:tcW w:w="6120" w:type="dxa"/>
           </w:tcPr>
           <w:p>
             <w:pPr>
@@ -2286,45 +2674,7 @@
                 <w:sz w:val="28"/>
                 <w:szCs w:val="28"/>
               </w:rPr>
-              <w:t>e</w:t>
-            </w:r>
-            <w:r>
-              <w:rPr>
-                <w:rFonts w:ascii="Calibri" w:hAnsi="Calibri"/>
-                <w:b/>
-                <w:sz w:val="28"/>
-                <w:szCs w:val="28"/>
-              </w:rPr>
-              <w:t>͘</w:t>
-            </w:r>
-            <w:r>
-              <w:rPr>
-                <w:rFonts w:ascii="Brill" w:hAnsi="Brill"/>
-                <w:b/>
-                <w:sz w:val="28"/>
-                <w:szCs w:val="28"/>
-              </w:rPr>
-              <w:t>ˊ</w:t>
-            </w:r>
-            <w:proofErr w:type="spellStart"/>
-            <w:r>
-              <w:rPr>
-                <w:rFonts w:ascii="Brill" w:hAnsi="Brill"/>
-                <w:b/>
-                <w:sz w:val="28"/>
-                <w:szCs w:val="28"/>
-              </w:rPr>
-              <w:t>i</w:t>
-            </w:r>
-            <w:proofErr w:type="spellEnd"/>
-            <w:r>
-              <w:rPr>
-                <w:rFonts w:ascii="Brill" w:hAnsi="Brill"/>
-                <w:b/>
-                <w:sz w:val="28"/>
-                <w:szCs w:val="28"/>
-              </w:rPr>
-              <w:t>̯</w:t>
+              <w:t>έ</w:t>
             </w:r>
           </w:p>
         </w:tc>
@@ -2358,49 +2708,31 @@
         </w:tc>
         <w:tc>
           <w:tcPr>
-            <w:tcW w:w="1620" w:type="dxa"/>
-          </w:tcPr>
-          <w:p>
-            <w:pPr>
-              <w:rPr>
-                <w:rFonts w:ascii="Brill" w:hAnsi="Brill"/>
-                <w:b/>
-                <w:sz w:val="28"/>
-                <w:szCs w:val="28"/>
-              </w:rPr>
-            </w:pPr>
-            <w:r>
-              <w:rPr>
-                <w:rFonts w:ascii="Brill" w:hAnsi="Brill"/>
-                <w:b/>
-                <w:sz w:val="28"/>
-                <w:szCs w:val="28"/>
-              </w:rPr>
-              <w:t>e</w:t>
-            </w:r>
-            <w:r>
-              <w:rPr>
-                <w:rFonts w:ascii="Calibri" w:hAnsi="Calibri"/>
-                <w:b/>
-                <w:sz w:val="28"/>
-                <w:szCs w:val="28"/>
-              </w:rPr>
-              <w:t>͘</w:t>
-            </w:r>
-            <w:r>
-              <w:rPr>
-                <w:rFonts w:ascii="Brill" w:hAnsi="Brill"/>
-                <w:b/>
-                <w:sz w:val="28"/>
-                <w:szCs w:val="28"/>
-              </w:rPr>
-              <w:t>ˊ</w:t>
-            </w:r>
-          </w:p>
-        </w:tc>
-        <w:tc>
-          <w:tcPr>
-            <w:tcW w:w="5130" w:type="dxa"/>
+            <w:tcW w:w="630" w:type="dxa"/>
+          </w:tcPr>
+          <w:p>
+            <w:pPr>
+              <w:rPr>
+                <w:rFonts w:ascii="Brill" w:hAnsi="Brill"/>
+                <w:b/>
+                <w:sz w:val="28"/>
+                <w:szCs w:val="28"/>
+              </w:rPr>
+            </w:pPr>
+            <w:r>
+              <w:rPr>
+                <w:rFonts w:ascii="Brill" w:hAnsi="Brill"/>
+                <w:b/>
+                <w:sz w:val="28"/>
+                <w:szCs w:val="28"/>
+              </w:rPr>
+              <w:t>ä́</w:t>
+            </w:r>
+          </w:p>
+        </w:tc>
+        <w:tc>
+          <w:tcPr>
+            <w:tcW w:w="6120" w:type="dxa"/>
           </w:tcPr>
           <w:p>
             <w:pPr>
@@ -2444,13 +2776,44 @@
           </w:tcPr>
           <w:p>
             <w:pPr>
-              <w:rPr>
-                <w:rFonts w:ascii="Brill" w:hAnsi="Brill"/>
-                <w:b/>
-                <w:sz w:val="28"/>
-                <w:szCs w:val="28"/>
-              </w:rPr>
-            </w:pPr>
+              <w:tabs>
+                <w:tab w:val="center" w:pos="4680"/>
+                <w:tab w:val="left" w:pos="7485"/>
+              </w:tabs>
+              <w:rPr>
+                <w:rFonts w:ascii="Brill" w:hAnsi="Brill"/>
+                <w:b/>
+                <w:sz w:val="28"/>
+                <w:szCs w:val="28"/>
+              </w:rPr>
+            </w:pPr>
+            <w:r>
+              <w:rPr>
+                <w:rFonts w:ascii="Brill" w:hAnsi="Brill"/>
+                <w:b/>
+                <w:sz w:val="28"/>
+                <w:szCs w:val="28"/>
+              </w:rPr>
+              <w:t>e</w:t>
+            </w:r>
+            <w:r>
+              <w:rPr>
+                <w:rFonts w:ascii="Calibri" w:hAnsi="Calibri"/>
+                <w:b/>
+                <w:sz w:val="28"/>
+                <w:szCs w:val="28"/>
+              </w:rPr>
+              <w:t>͘</w:t>
+            </w:r>
+            <w:r>
+              <w:rPr>
+                <w:rFonts w:ascii="Brill" w:hAnsi="Brill"/>
+                <w:b/>
+                <w:sz w:val="28"/>
+                <w:szCs w:val="28"/>
+              </w:rPr>
+              <w:t>ˊ</w:t>
+            </w:r>
             <w:proofErr w:type="spellStart"/>
             <w:r>
               <w:rPr>
@@ -2459,7 +2822,7 @@
                 <w:sz w:val="28"/>
                 <w:szCs w:val="28"/>
               </w:rPr>
-              <w:t>íe</w:t>
+              <w:t>i</w:t>
             </w:r>
             <w:proofErr w:type="spellEnd"/>
             <w:r>
@@ -2503,35 +2866,49 @@
         </w:tc>
         <w:tc>
           <w:tcPr>
-            <w:tcW w:w="1620" w:type="dxa"/>
-          </w:tcPr>
-          <w:p>
-            <w:pPr>
-              <w:tabs>
-                <w:tab w:val="center" w:pos="4680"/>
-                <w:tab w:val="left" w:pos="7485"/>
-              </w:tabs>
-              <w:rPr>
-                <w:rFonts w:ascii="Brill" w:hAnsi="Brill"/>
-                <w:b/>
-                <w:sz w:val="28"/>
-                <w:szCs w:val="28"/>
-              </w:rPr>
-            </w:pPr>
-            <w:r>
-              <w:rPr>
-                <w:rFonts w:ascii="Brill" w:hAnsi="Brill"/>
-                <w:b/>
-                <w:sz w:val="28"/>
-                <w:szCs w:val="28"/>
-              </w:rPr>
-              <w:t>é</w:t>
-            </w:r>
-          </w:p>
-        </w:tc>
-        <w:tc>
-          <w:tcPr>
-            <w:tcW w:w="5130" w:type="dxa"/>
+            <w:tcW w:w="630" w:type="dxa"/>
+          </w:tcPr>
+          <w:p>
+            <w:pPr>
+              <w:rPr>
+                <w:rFonts w:ascii="Brill" w:hAnsi="Brill"/>
+                <w:b/>
+                <w:sz w:val="28"/>
+                <w:szCs w:val="28"/>
+              </w:rPr>
+            </w:pPr>
+            <w:r>
+              <w:rPr>
+                <w:rFonts w:ascii="Brill" w:hAnsi="Brill"/>
+                <w:b/>
+                <w:sz w:val="28"/>
+                <w:szCs w:val="28"/>
+              </w:rPr>
+              <w:t>e</w:t>
+            </w:r>
+            <w:r>
+              <w:rPr>
+                <w:rFonts w:ascii="Calibri" w:hAnsi="Calibri"/>
+                <w:b/>
+                <w:sz w:val="28"/>
+                <w:szCs w:val="28"/>
+              </w:rPr>
+              <w:t>͘</w:t>
+            </w:r>
+            <w:r>
+              <w:rPr>
+                <w:rFonts w:ascii="Brill" w:hAnsi="Brill"/>
+                <w:b/>
+                <w:sz w:val="28"/>
+                <w:szCs w:val="28"/>
+              </w:rPr>
+              <w:t>ˊ</w:t>
+            </w:r>
+          </w:p>
+        </w:tc>
+        <w:tc>
+          <w:tcPr>
+            <w:tcW w:w="6120" w:type="dxa"/>
           </w:tcPr>
           <w:p>
             <w:pPr>
@@ -2575,10 +2952,6 @@
           </w:tcPr>
           <w:p>
             <w:pPr>
-              <w:tabs>
-                <w:tab w:val="center" w:pos="4680"/>
-                <w:tab w:val="left" w:pos="7485"/>
-              </w:tabs>
               <w:rPr>
                 <w:rFonts w:ascii="Brill" w:hAnsi="Brill"/>
                 <w:b/>
@@ -2591,11 +2964,10 @@
               <w:rPr>
                 <w:rFonts w:ascii="Brill" w:hAnsi="Brill"/>
                 <w:b/>
-                <w:strike/>
-                <w:sz w:val="28"/>
-                <w:szCs w:val="28"/>
-              </w:rPr>
-              <w:t>úo</w:t>
+                <w:sz w:val="28"/>
+                <w:szCs w:val="28"/>
+              </w:rPr>
+              <w:t>íe</w:t>
             </w:r>
             <w:proofErr w:type="spellEnd"/>
             <w:r>
@@ -2639,35 +3011,35 @@
         </w:tc>
         <w:tc>
           <w:tcPr>
-            <w:tcW w:w="1620" w:type="dxa"/>
-          </w:tcPr>
-          <w:p>
-            <w:pPr>
-              <w:tabs>
-                <w:tab w:val="center" w:pos="4680"/>
-                <w:tab w:val="left" w:pos="7485"/>
-              </w:tabs>
-              <w:rPr>
-                <w:rFonts w:ascii="Brill" w:hAnsi="Brill"/>
-                <w:b/>
-                <w:sz w:val="28"/>
-                <w:szCs w:val="28"/>
-              </w:rPr>
-            </w:pPr>
-            <w:r>
-              <w:rPr>
-                <w:rFonts w:ascii="Brill" w:hAnsi="Brill"/>
-                <w:b/>
-                <w:sz w:val="28"/>
-                <w:szCs w:val="28"/>
-              </w:rPr>
-              <w:t>ó</w:t>
-            </w:r>
-          </w:p>
-        </w:tc>
-        <w:tc>
-          <w:tcPr>
-            <w:tcW w:w="5130" w:type="dxa"/>
+            <w:tcW w:w="630" w:type="dxa"/>
+          </w:tcPr>
+          <w:p>
+            <w:pPr>
+              <w:tabs>
+                <w:tab w:val="center" w:pos="4680"/>
+                <w:tab w:val="left" w:pos="7485"/>
+              </w:tabs>
+              <w:rPr>
+                <w:rFonts w:ascii="Brill" w:hAnsi="Brill"/>
+                <w:b/>
+                <w:sz w:val="28"/>
+                <w:szCs w:val="28"/>
+              </w:rPr>
+            </w:pPr>
+            <w:r>
+              <w:rPr>
+                <w:rFonts w:ascii="Brill" w:hAnsi="Brill"/>
+                <w:b/>
+                <w:sz w:val="28"/>
+                <w:szCs w:val="28"/>
+              </w:rPr>
+              <w:t>é</w:t>
+            </w:r>
+          </w:p>
+        </w:tc>
+        <w:tc>
+          <w:tcPr>
+            <w:tcW w:w="6120" w:type="dxa"/>
           </w:tcPr>
           <w:p>
             <w:pPr>
@@ -2722,32 +3094,26 @@
                 <w:szCs w:val="28"/>
               </w:rPr>
             </w:pPr>
-            <w:r>
-              <w:rPr>
-                <w:rFonts w:ascii="Brill" w:hAnsi="Brill"/>
-                <w:b/>
-                <w:sz w:val="28"/>
-                <w:szCs w:val="28"/>
-              </w:rPr>
-              <w:t>o</w:t>
-            </w:r>
-            <w:r>
-              <w:rPr>
-                <w:rFonts w:ascii="Calibri" w:hAnsi="Calibri"/>
-                <w:b/>
-                <w:sz w:val="28"/>
-                <w:szCs w:val="28"/>
-              </w:rPr>
-              <w:t>̇</w:t>
-            </w:r>
-            <w:r>
-              <w:rPr>
-                <w:rFonts w:ascii="Brill" w:hAnsi="Brill"/>
-                <w:b/>
-                <w:sz w:val="28"/>
-                <w:szCs w:val="28"/>
-              </w:rPr>
-              <w:t xml:space="preserve"> ᶙ̯</w:t>
+            <w:proofErr w:type="spellStart"/>
+            <w:r>
+              <w:rPr>
+                <w:rFonts w:ascii="Brill" w:hAnsi="Brill"/>
+                <w:b/>
+                <w:strike/>
+                <w:sz w:val="28"/>
+                <w:szCs w:val="28"/>
+              </w:rPr>
+              <w:t>úo</w:t>
+            </w:r>
+            <w:proofErr w:type="spellEnd"/>
+            <w:r>
+              <w:rPr>
+                <w:rFonts w:ascii="Brill" w:hAnsi="Brill"/>
+                <w:b/>
+                <w:sz w:val="28"/>
+                <w:szCs w:val="28"/>
+              </w:rPr>
+              <w:t>̯</w:t>
             </w:r>
           </w:p>
         </w:tc>
@@ -2781,35 +3147,35 @@
         </w:tc>
         <w:tc>
           <w:tcPr>
-            <w:tcW w:w="1620" w:type="dxa"/>
-          </w:tcPr>
-          <w:p>
-            <w:pPr>
-              <w:tabs>
-                <w:tab w:val="center" w:pos="4680"/>
-                <w:tab w:val="left" w:pos="7485"/>
-              </w:tabs>
-              <w:rPr>
-                <w:rFonts w:ascii="Brill" w:hAnsi="Brill"/>
-                <w:b/>
-                <w:sz w:val="28"/>
-                <w:szCs w:val="28"/>
-              </w:rPr>
-            </w:pPr>
-            <w:r>
-              <w:rPr>
-                <w:rFonts w:ascii="Brill" w:hAnsi="Brill"/>
-                <w:b/>
-                <w:sz w:val="28"/>
-                <w:szCs w:val="28"/>
-              </w:rPr>
-              <w:t>ǫ</w:t>
-            </w:r>
-          </w:p>
-        </w:tc>
-        <w:tc>
-          <w:tcPr>
-            <w:tcW w:w="5130" w:type="dxa"/>
+            <w:tcW w:w="630" w:type="dxa"/>
+          </w:tcPr>
+          <w:p>
+            <w:pPr>
+              <w:tabs>
+                <w:tab w:val="center" w:pos="4680"/>
+                <w:tab w:val="left" w:pos="7485"/>
+              </w:tabs>
+              <w:rPr>
+                <w:rFonts w:ascii="Brill" w:hAnsi="Brill"/>
+                <w:b/>
+                <w:sz w:val="28"/>
+                <w:szCs w:val="28"/>
+              </w:rPr>
+            </w:pPr>
+            <w:r>
+              <w:rPr>
+                <w:rFonts w:ascii="Brill" w:hAnsi="Brill"/>
+                <w:b/>
+                <w:sz w:val="28"/>
+                <w:szCs w:val="28"/>
+              </w:rPr>
+              <w:t>ó</w:t>
+            </w:r>
+          </w:p>
+        </w:tc>
+        <w:tc>
+          <w:tcPr>
+            <w:tcW w:w="6120" w:type="dxa"/>
           </w:tcPr>
           <w:p>
             <w:pPr>
@@ -2864,6 +3230,33 @@
                 <w:szCs w:val="28"/>
               </w:rPr>
             </w:pPr>
+            <w:r>
+              <w:rPr>
+                <w:rFonts w:ascii="Brill" w:hAnsi="Brill"/>
+                <w:b/>
+                <w:sz w:val="28"/>
+                <w:szCs w:val="28"/>
+              </w:rPr>
+              <w:t>o</w:t>
+            </w:r>
+            <w:r>
+              <w:rPr>
+                <w:rFonts w:ascii="Calibri" w:hAnsi="Calibri"/>
+                <w:b/>
+                <w:sz w:val="28"/>
+                <w:szCs w:val="28"/>
+              </w:rPr>
+              <w:t>̇</w:t>
+            </w:r>
+            <w:r>
+              <w:rPr>
+                <w:rFonts w:ascii="Brill" w:hAnsi="Brill"/>
+                <w:b/>
+                <w:sz w:val="28"/>
+                <w:szCs w:val="28"/>
+              </w:rPr>
+              <w:t xml:space="preserve"> ᶙ̯</w:t>
+            </w:r>
           </w:p>
         </w:tc>
         <w:tc>
@@ -2883,30 +3276,48 @@
                 <w:szCs w:val="28"/>
               </w:rPr>
             </w:pPr>
-          </w:p>
-        </w:tc>
-        <w:tc>
-          <w:tcPr>
-            <w:tcW w:w="1620" w:type="dxa"/>
-          </w:tcPr>
-          <w:p>
-            <w:pPr>
-              <w:tabs>
-                <w:tab w:val="center" w:pos="4680"/>
-                <w:tab w:val="left" w:pos="7485"/>
-              </w:tabs>
-              <w:rPr>
-                <w:rFonts w:ascii="Brill" w:hAnsi="Brill"/>
-                <w:b/>
-                <w:sz w:val="28"/>
-                <w:szCs w:val="28"/>
-              </w:rPr>
-            </w:pPr>
-          </w:p>
-        </w:tc>
-        <w:tc>
-          <w:tcPr>
-            <w:tcW w:w="5130" w:type="dxa"/>
+            <w:r>
+              <w:rPr>
+                <w:rFonts w:ascii="Brill" w:hAnsi="Brill"/>
+                <w:b/>
+                <w:sz w:val="28"/>
+                <w:szCs w:val="28"/>
+              </w:rPr>
+              <w:t>→</w:t>
+            </w:r>
+          </w:p>
+        </w:tc>
+        <w:tc>
+          <w:tcPr>
+            <w:tcW w:w="630" w:type="dxa"/>
+          </w:tcPr>
+          <w:p>
+            <w:pPr>
+              <w:tabs>
+                <w:tab w:val="center" w:pos="4680"/>
+                <w:tab w:val="left" w:pos="7485"/>
+              </w:tabs>
+              <w:rPr>
+                <w:rFonts w:ascii="Brill" w:hAnsi="Brill"/>
+                <w:b/>
+                <w:sz w:val="28"/>
+                <w:szCs w:val="28"/>
+              </w:rPr>
+            </w:pPr>
+            <w:r>
+              <w:rPr>
+                <w:rFonts w:ascii="Brill" w:hAnsi="Brill"/>
+                <w:b/>
+                <w:sz w:val="28"/>
+                <w:szCs w:val="28"/>
+              </w:rPr>
+              <w:t>ǫ</w:t>
+            </w:r>
+          </w:p>
+        </w:tc>
+        <w:tc>
+          <w:tcPr>
+            <w:tcW w:w="6120" w:type="dxa"/>
           </w:tcPr>
           <w:p>
             <w:pPr>
@@ -2942,15 +3353,6 @@
                 <w:szCs w:val="28"/>
               </w:rPr>
             </w:pPr>
-            <w:r>
-              <w:rPr>
-                <w:rFonts w:ascii="Brill" w:hAnsi="Brill"/>
-                <w:b/>
-                <w:sz w:val="28"/>
-                <w:szCs w:val="28"/>
-              </w:rPr>
-              <w:t>3.2</w:t>
-            </w:r>
           </w:p>
         </w:tc>
         <w:tc>
@@ -2970,15 +3372,6 @@
                 <w:szCs w:val="28"/>
               </w:rPr>
             </w:pPr>
-            <w:r>
-              <w:rPr>
-                <w:rFonts w:ascii="Brill" w:hAnsi="Brill"/>
-                <w:b/>
-                <w:sz w:val="28"/>
-                <w:szCs w:val="28"/>
-              </w:rPr>
-              <w:t>é</w:t>
-            </w:r>
           </w:p>
         </w:tc>
         <w:tc>
@@ -2998,48 +3391,30 @@
                 <w:szCs w:val="28"/>
               </w:rPr>
             </w:pPr>
-            <w:r>
-              <w:rPr>
-                <w:rFonts w:ascii="Brill" w:hAnsi="Brill"/>
-                <w:b/>
-                <w:sz w:val="28"/>
-                <w:szCs w:val="28"/>
-              </w:rPr>
-              <w:t>→</w:t>
-            </w:r>
-          </w:p>
-        </w:tc>
-        <w:tc>
-          <w:tcPr>
-            <w:tcW w:w="1620" w:type="dxa"/>
-          </w:tcPr>
-          <w:p>
-            <w:pPr>
-              <w:tabs>
-                <w:tab w:val="center" w:pos="4680"/>
-                <w:tab w:val="left" w:pos="7485"/>
-              </w:tabs>
-              <w:rPr>
-                <w:rFonts w:ascii="Brill" w:hAnsi="Brill"/>
-                <w:b/>
-                <w:sz w:val="28"/>
-                <w:szCs w:val="28"/>
-              </w:rPr>
-            </w:pPr>
-            <w:r>
-              <w:rPr>
-                <w:rFonts w:ascii="Brill" w:hAnsi="Brill"/>
-                <w:b/>
-                <w:sz w:val="28"/>
-                <w:szCs w:val="28"/>
-              </w:rPr>
-              <w:t>ä́</w:t>
-            </w:r>
-          </w:p>
-        </w:tc>
-        <w:tc>
-          <w:tcPr>
-            <w:tcW w:w="5130" w:type="dxa"/>
+          </w:p>
+        </w:tc>
+        <w:tc>
+          <w:tcPr>
+            <w:tcW w:w="630" w:type="dxa"/>
+          </w:tcPr>
+          <w:p>
+            <w:pPr>
+              <w:tabs>
+                <w:tab w:val="center" w:pos="4680"/>
+                <w:tab w:val="left" w:pos="7485"/>
+              </w:tabs>
+              <w:rPr>
+                <w:rFonts w:ascii="Brill" w:hAnsi="Brill"/>
+                <w:b/>
+                <w:sz w:val="28"/>
+                <w:szCs w:val="28"/>
+              </w:rPr>
+            </w:pPr>
+          </w:p>
+        </w:tc>
+        <w:tc>
+          <w:tcPr>
+            <w:tcW w:w="6120" w:type="dxa"/>
           </w:tcPr>
           <w:p>
             <w:pPr>
@@ -3075,6 +3450,15 @@
                 <w:szCs w:val="28"/>
               </w:rPr>
             </w:pPr>
+            <w:r>
+              <w:rPr>
+                <w:rFonts w:ascii="Brill" w:hAnsi="Brill"/>
+                <w:b/>
+                <w:sz w:val="28"/>
+                <w:szCs w:val="28"/>
+              </w:rPr>
+              <w:t>3.2</w:t>
+            </w:r>
           </w:p>
         </w:tc>
         <w:tc>
@@ -3101,7 +3485,7 @@
                 <w:sz w:val="28"/>
                 <w:szCs w:val="28"/>
               </w:rPr>
-              <w:t>ĕ</w:t>
+              <w:t>é</w:t>
             </w:r>
           </w:p>
         </w:tc>
@@ -3135,35 +3519,35 @@
         </w:tc>
         <w:tc>
           <w:tcPr>
-            <w:tcW w:w="1620" w:type="dxa"/>
-          </w:tcPr>
-          <w:p>
-            <w:pPr>
-              <w:tabs>
-                <w:tab w:val="center" w:pos="4680"/>
-                <w:tab w:val="left" w:pos="7485"/>
-              </w:tabs>
-              <w:rPr>
-                <w:rFonts w:ascii="Brill" w:hAnsi="Brill"/>
-                <w:b/>
-                <w:sz w:val="28"/>
-                <w:szCs w:val="28"/>
-              </w:rPr>
-            </w:pPr>
-            <w:r>
-              <w:rPr>
-                <w:rFonts w:ascii="Brill" w:hAnsi="Brill"/>
-                <w:b/>
-                <w:sz w:val="28"/>
-                <w:szCs w:val="28"/>
-              </w:rPr>
-              <w:t>ë</w:t>
-            </w:r>
-          </w:p>
-        </w:tc>
-        <w:tc>
-          <w:tcPr>
-            <w:tcW w:w="5130" w:type="dxa"/>
+            <w:tcW w:w="630" w:type="dxa"/>
+          </w:tcPr>
+          <w:p>
+            <w:pPr>
+              <w:tabs>
+                <w:tab w:val="center" w:pos="4680"/>
+                <w:tab w:val="left" w:pos="7485"/>
+              </w:tabs>
+              <w:rPr>
+                <w:rFonts w:ascii="Brill" w:hAnsi="Brill"/>
+                <w:b/>
+                <w:sz w:val="28"/>
+                <w:szCs w:val="28"/>
+              </w:rPr>
+            </w:pPr>
+            <w:r>
+              <w:rPr>
+                <w:rFonts w:ascii="Brill" w:hAnsi="Brill"/>
+                <w:b/>
+                <w:sz w:val="28"/>
+                <w:szCs w:val="28"/>
+              </w:rPr>
+              <w:t>ä́</w:t>
+            </w:r>
+          </w:p>
+        </w:tc>
+        <w:tc>
+          <w:tcPr>
+            <w:tcW w:w="6120" w:type="dxa"/>
           </w:tcPr>
           <w:p>
             <w:pPr>
@@ -3225,7 +3609,7 @@
                 <w:sz w:val="28"/>
                 <w:szCs w:val="28"/>
               </w:rPr>
-              <w:t>ȧˊ</w:t>
+              <w:t>ĕ</w:t>
             </w:r>
           </w:p>
         </w:tc>
@@ -3259,35 +3643,35 @@
         </w:tc>
         <w:tc>
           <w:tcPr>
-            <w:tcW w:w="1620" w:type="dxa"/>
-          </w:tcPr>
-          <w:p>
-            <w:pPr>
-              <w:tabs>
-                <w:tab w:val="center" w:pos="4680"/>
-                <w:tab w:val="left" w:pos="7485"/>
-              </w:tabs>
-              <w:rPr>
-                <w:rFonts w:ascii="Brill" w:hAnsi="Brill"/>
-                <w:b/>
-                <w:sz w:val="28"/>
-                <w:szCs w:val="28"/>
-              </w:rPr>
-            </w:pPr>
-            <w:r>
-              <w:rPr>
-                <w:rFonts w:ascii="Brill" w:hAnsi="Brill"/>
-                <w:b/>
-                <w:sz w:val="28"/>
-                <w:szCs w:val="28"/>
-              </w:rPr>
-              <w:t>ë́</w:t>
-            </w:r>
-          </w:p>
-        </w:tc>
-        <w:tc>
-          <w:tcPr>
-            <w:tcW w:w="5130" w:type="dxa"/>
+            <w:tcW w:w="630" w:type="dxa"/>
+          </w:tcPr>
+          <w:p>
+            <w:pPr>
+              <w:tabs>
+                <w:tab w:val="center" w:pos="4680"/>
+                <w:tab w:val="left" w:pos="7485"/>
+              </w:tabs>
+              <w:rPr>
+                <w:rFonts w:ascii="Brill" w:hAnsi="Brill"/>
+                <w:b/>
+                <w:sz w:val="28"/>
+                <w:szCs w:val="28"/>
+              </w:rPr>
+            </w:pPr>
+            <w:r>
+              <w:rPr>
+                <w:rFonts w:ascii="Brill" w:hAnsi="Brill"/>
+                <w:b/>
+                <w:sz w:val="28"/>
+                <w:szCs w:val="28"/>
+              </w:rPr>
+              <w:t>ë</w:t>
+            </w:r>
+          </w:p>
+        </w:tc>
+        <w:tc>
+          <w:tcPr>
+            <w:tcW w:w="6120" w:type="dxa"/>
           </w:tcPr>
           <w:p>
             <w:pPr>
@@ -3349,7 +3733,7 @@
                 <w:sz w:val="28"/>
                 <w:szCs w:val="28"/>
               </w:rPr>
-              <w:t>ä</w:t>
+              <w:t>ȧˊ</w:t>
             </w:r>
           </w:p>
         </w:tc>
@@ -3383,31 +3767,35 @@
         </w:tc>
         <w:tc>
           <w:tcPr>
-            <w:tcW w:w="1620" w:type="dxa"/>
-          </w:tcPr>
-          <w:p>
-            <w:pPr>
-              <w:rPr>
-                <w:rFonts w:ascii="Brill" w:hAnsi="Brill"/>
-                <w:b/>
-                <w:sz w:val="28"/>
-                <w:szCs w:val="28"/>
-              </w:rPr>
-            </w:pPr>
-            <w:r>
-              <w:rPr>
-                <w:rFonts w:ascii="Brill" w:hAnsi="Brill"/>
-                <w:b/>
-                <w:sz w:val="28"/>
-                <w:szCs w:val="28"/>
-              </w:rPr>
-              <w:t>ë</w:t>
-            </w:r>
-          </w:p>
-        </w:tc>
-        <w:tc>
-          <w:tcPr>
-            <w:tcW w:w="5130" w:type="dxa"/>
+            <w:tcW w:w="630" w:type="dxa"/>
+          </w:tcPr>
+          <w:p>
+            <w:pPr>
+              <w:tabs>
+                <w:tab w:val="center" w:pos="4680"/>
+                <w:tab w:val="left" w:pos="7485"/>
+              </w:tabs>
+              <w:rPr>
+                <w:rFonts w:ascii="Brill" w:hAnsi="Brill"/>
+                <w:b/>
+                <w:sz w:val="28"/>
+                <w:szCs w:val="28"/>
+              </w:rPr>
+            </w:pPr>
+            <w:r>
+              <w:rPr>
+                <w:rFonts w:ascii="Brill" w:hAnsi="Brill"/>
+                <w:b/>
+                <w:sz w:val="28"/>
+                <w:szCs w:val="28"/>
+              </w:rPr>
+              <w:t>ë́</w:t>
+            </w:r>
+          </w:p>
+        </w:tc>
+        <w:tc>
+          <w:tcPr>
+            <w:tcW w:w="6120" w:type="dxa"/>
           </w:tcPr>
           <w:p>
             <w:pPr>
@@ -3466,11 +3854,10 @@
               <w:rPr>
                 <w:rFonts w:ascii="Brill" w:hAnsi="Brill"/>
                 <w:b/>
-                <w:strike/>
-                <w:sz w:val="28"/>
-                <w:szCs w:val="28"/>
-              </w:rPr>
-              <w:t>o</w:t>
+                <w:sz w:val="28"/>
+                <w:szCs w:val="28"/>
+              </w:rPr>
+              <w:t>ä</w:t>
             </w:r>
           </w:p>
         </w:tc>
@@ -3504,35 +3891,31 @@
         </w:tc>
         <w:tc>
           <w:tcPr>
-            <w:tcW w:w="1620" w:type="dxa"/>
-          </w:tcPr>
-          <w:p>
-            <w:pPr>
-              <w:tabs>
-                <w:tab w:val="center" w:pos="4680"/>
-                <w:tab w:val="left" w:pos="7485"/>
-              </w:tabs>
-              <w:rPr>
-                <w:rFonts w:ascii="Brill" w:hAnsi="Brill"/>
-                <w:b/>
-                <w:sz w:val="28"/>
-                <w:szCs w:val="28"/>
-              </w:rPr>
-            </w:pPr>
-            <w:r>
-              <w:rPr>
-                <w:rFonts w:ascii="Brill" w:hAnsi="Brill"/>
-                <w:b/>
-                <w:sz w:val="28"/>
-                <w:szCs w:val="28"/>
-              </w:rPr>
-              <w:t>o</w:t>
-            </w:r>
-          </w:p>
-        </w:tc>
-        <w:tc>
-          <w:tcPr>
-            <w:tcW w:w="5130" w:type="dxa"/>
+            <w:tcW w:w="630" w:type="dxa"/>
+          </w:tcPr>
+          <w:p>
+            <w:pPr>
+              <w:rPr>
+                <w:rFonts w:ascii="Brill" w:hAnsi="Brill"/>
+                <w:b/>
+                <w:sz w:val="28"/>
+                <w:szCs w:val="28"/>
+              </w:rPr>
+            </w:pPr>
+            <w:r>
+              <w:rPr>
+                <w:rFonts w:ascii="Brill" w:hAnsi="Brill"/>
+                <w:b/>
+                <w:sz w:val="28"/>
+                <w:szCs w:val="28"/>
+              </w:rPr>
+              <w:t>ë</w:t>
+            </w:r>
+          </w:p>
+        </w:tc>
+        <w:tc>
+          <w:tcPr>
+            <w:tcW w:w="6120" w:type="dxa"/>
           </w:tcPr>
           <w:p>
             <w:pPr>
@@ -3595,7 +3978,7 @@
                 <w:sz w:val="28"/>
                 <w:szCs w:val="28"/>
               </w:rPr>
-              <w:t>u</w:t>
+              <w:t>o</w:t>
             </w:r>
           </w:p>
         </w:tc>
@@ -3629,35 +4012,35 @@
         </w:tc>
         <w:tc>
           <w:tcPr>
-            <w:tcW w:w="1620" w:type="dxa"/>
-          </w:tcPr>
-          <w:p>
-            <w:pPr>
-              <w:tabs>
-                <w:tab w:val="center" w:pos="4680"/>
-                <w:tab w:val="left" w:pos="7485"/>
-              </w:tabs>
-              <w:rPr>
-                <w:rFonts w:ascii="Brill" w:hAnsi="Brill"/>
-                <w:b/>
-                <w:sz w:val="28"/>
-                <w:szCs w:val="28"/>
-              </w:rPr>
-            </w:pPr>
-            <w:r>
-              <w:rPr>
-                <w:rFonts w:ascii="Brill" w:hAnsi="Brill"/>
-                <w:b/>
-                <w:sz w:val="28"/>
-                <w:szCs w:val="28"/>
-              </w:rPr>
-              <w:t>u</w:t>
-            </w:r>
-          </w:p>
-        </w:tc>
-        <w:tc>
-          <w:tcPr>
-            <w:tcW w:w="5130" w:type="dxa"/>
+            <w:tcW w:w="630" w:type="dxa"/>
+          </w:tcPr>
+          <w:p>
+            <w:pPr>
+              <w:tabs>
+                <w:tab w:val="center" w:pos="4680"/>
+                <w:tab w:val="left" w:pos="7485"/>
+              </w:tabs>
+              <w:rPr>
+                <w:rFonts w:ascii="Brill" w:hAnsi="Brill"/>
+                <w:b/>
+                <w:sz w:val="28"/>
+                <w:szCs w:val="28"/>
+              </w:rPr>
+            </w:pPr>
+            <w:r>
+              <w:rPr>
+                <w:rFonts w:ascii="Brill" w:hAnsi="Brill"/>
+                <w:b/>
+                <w:sz w:val="28"/>
+                <w:szCs w:val="28"/>
+              </w:rPr>
+              <w:t>o</w:t>
+            </w:r>
+          </w:p>
+        </w:tc>
+        <w:tc>
+          <w:tcPr>
+            <w:tcW w:w="6120" w:type="dxa"/>
           </w:tcPr>
           <w:p>
             <w:pPr>
@@ -3720,7 +4103,7 @@
                 <w:sz w:val="28"/>
                 <w:szCs w:val="28"/>
               </w:rPr>
-              <w:t>u̇</w:t>
+              <w:t>u</w:t>
             </w:r>
           </w:p>
         </w:tc>
@@ -3754,35 +4137,35 @@
         </w:tc>
         <w:tc>
           <w:tcPr>
-            <w:tcW w:w="1620" w:type="dxa"/>
-          </w:tcPr>
-          <w:p>
-            <w:pPr>
-              <w:tabs>
-                <w:tab w:val="center" w:pos="4680"/>
-                <w:tab w:val="left" w:pos="7485"/>
-              </w:tabs>
-              <w:rPr>
-                <w:rFonts w:ascii="Brill" w:hAnsi="Brill"/>
-                <w:b/>
-                <w:sz w:val="28"/>
-                <w:szCs w:val="28"/>
-              </w:rPr>
-            </w:pPr>
-            <w:r>
-              <w:rPr>
-                <w:rFonts w:ascii="Brill" w:hAnsi="Brill"/>
-                <w:b/>
-                <w:sz w:val="28"/>
-                <w:szCs w:val="28"/>
-              </w:rPr>
-              <w:t>u̇</w:t>
-            </w:r>
-          </w:p>
-        </w:tc>
-        <w:tc>
-          <w:tcPr>
-            <w:tcW w:w="5130" w:type="dxa"/>
+            <w:tcW w:w="630" w:type="dxa"/>
+          </w:tcPr>
+          <w:p>
+            <w:pPr>
+              <w:tabs>
+                <w:tab w:val="center" w:pos="4680"/>
+                <w:tab w:val="left" w:pos="7485"/>
+              </w:tabs>
+              <w:rPr>
+                <w:rFonts w:ascii="Brill" w:hAnsi="Brill"/>
+                <w:b/>
+                <w:sz w:val="28"/>
+                <w:szCs w:val="28"/>
+              </w:rPr>
+            </w:pPr>
+            <w:r>
+              <w:rPr>
+                <w:rFonts w:ascii="Brill" w:hAnsi="Brill"/>
+                <w:b/>
+                <w:sz w:val="28"/>
+                <w:szCs w:val="28"/>
+              </w:rPr>
+              <w:t>u</w:t>
+            </w:r>
+          </w:p>
+        </w:tc>
+        <w:tc>
+          <w:tcPr>
+            <w:tcW w:w="6120" w:type="dxa"/>
           </w:tcPr>
           <w:p>
             <w:pPr>
@@ -3837,6 +4220,16 @@
                 <w:szCs w:val="28"/>
               </w:rPr>
             </w:pPr>
+            <w:r>
+              <w:rPr>
+                <w:rFonts w:ascii="Brill" w:hAnsi="Brill"/>
+                <w:b/>
+                <w:strike/>
+                <w:sz w:val="28"/>
+                <w:szCs w:val="28"/>
+              </w:rPr>
+              <w:t>u̇</w:t>
+            </w:r>
           </w:p>
         </w:tc>
         <w:tc>
@@ -3856,30 +4249,48 @@
                 <w:szCs w:val="28"/>
               </w:rPr>
             </w:pPr>
-          </w:p>
-        </w:tc>
-        <w:tc>
-          <w:tcPr>
-            <w:tcW w:w="1620" w:type="dxa"/>
-          </w:tcPr>
-          <w:p>
-            <w:pPr>
-              <w:tabs>
-                <w:tab w:val="center" w:pos="4680"/>
-                <w:tab w:val="left" w:pos="7485"/>
-              </w:tabs>
-              <w:rPr>
-                <w:rFonts w:ascii="Brill" w:hAnsi="Brill"/>
-                <w:b/>
-                <w:sz w:val="28"/>
-                <w:szCs w:val="28"/>
-              </w:rPr>
-            </w:pPr>
-          </w:p>
-        </w:tc>
-        <w:tc>
-          <w:tcPr>
-            <w:tcW w:w="5130" w:type="dxa"/>
+            <w:r>
+              <w:rPr>
+                <w:rFonts w:ascii="Brill" w:hAnsi="Brill"/>
+                <w:b/>
+                <w:sz w:val="28"/>
+                <w:szCs w:val="28"/>
+              </w:rPr>
+              <w:t>→</w:t>
+            </w:r>
+          </w:p>
+        </w:tc>
+        <w:tc>
+          <w:tcPr>
+            <w:tcW w:w="630" w:type="dxa"/>
+          </w:tcPr>
+          <w:p>
+            <w:pPr>
+              <w:tabs>
+                <w:tab w:val="center" w:pos="4680"/>
+                <w:tab w:val="left" w:pos="7485"/>
+              </w:tabs>
+              <w:rPr>
+                <w:rFonts w:ascii="Brill" w:hAnsi="Brill"/>
+                <w:b/>
+                <w:sz w:val="28"/>
+                <w:szCs w:val="28"/>
+              </w:rPr>
+            </w:pPr>
+            <w:r>
+              <w:rPr>
+                <w:rFonts w:ascii="Brill" w:hAnsi="Brill"/>
+                <w:b/>
+                <w:sz w:val="28"/>
+                <w:szCs w:val="28"/>
+              </w:rPr>
+              <w:t>u̇</w:t>
+            </w:r>
+          </w:p>
+        </w:tc>
+        <w:tc>
+          <w:tcPr>
+            <w:tcW w:w="6120" w:type="dxa"/>
           </w:tcPr>
           <w:p>
             <w:pPr>
@@ -3915,15 +4326,6 @@
                 <w:szCs w:val="28"/>
               </w:rPr>
             </w:pPr>
-            <w:r>
-              <w:rPr>
-                <w:rFonts w:ascii="Brill" w:hAnsi="Brill"/>
-                <w:b/>
-                <w:sz w:val="28"/>
-                <w:szCs w:val="28"/>
-              </w:rPr>
-              <w:t>3.3</w:t>
-            </w:r>
           </w:p>
         </w:tc>
         <w:tc>
@@ -3943,17 +4345,6 @@
                 <w:szCs w:val="28"/>
               </w:rPr>
             </w:pPr>
-            <w:proofErr w:type="spellStart"/>
-            <w:r>
-              <w:rPr>
-                <w:rFonts w:ascii="Brill" w:hAnsi="Brill"/>
-                <w:b/>
-                <w:sz w:val="28"/>
-                <w:szCs w:val="28"/>
-              </w:rPr>
-              <w:t>i</w:t>
-            </w:r>
-            <w:proofErr w:type="spellEnd"/>
           </w:p>
         </w:tc>
         <w:tc>
@@ -3973,48 +4364,30 @@
                 <w:szCs w:val="28"/>
               </w:rPr>
             </w:pPr>
-            <w:r>
-              <w:rPr>
-                <w:rFonts w:ascii="Brill" w:hAnsi="Brill"/>
-                <w:b/>
-                <w:sz w:val="28"/>
-                <w:szCs w:val="28"/>
-              </w:rPr>
-              <w:t>→</w:t>
-            </w:r>
-          </w:p>
-        </w:tc>
-        <w:tc>
-          <w:tcPr>
-            <w:tcW w:w="1620" w:type="dxa"/>
-          </w:tcPr>
-          <w:p>
-            <w:pPr>
-              <w:tabs>
-                <w:tab w:val="center" w:pos="4680"/>
-                <w:tab w:val="left" w:pos="7485"/>
-              </w:tabs>
-              <w:rPr>
-                <w:rFonts w:ascii="Brill" w:hAnsi="Brill"/>
-                <w:b/>
-                <w:sz w:val="28"/>
-                <w:szCs w:val="28"/>
-              </w:rPr>
-            </w:pPr>
-            <w:r>
-              <w:rPr>
-                <w:rFonts w:ascii="Brill" w:hAnsi="Brill"/>
-                <w:b/>
-                <w:sz w:val="28"/>
-                <w:szCs w:val="28"/>
-              </w:rPr>
-              <w:t>j</w:t>
-            </w:r>
-          </w:p>
-        </w:tc>
-        <w:tc>
-          <w:tcPr>
-            <w:tcW w:w="5130" w:type="dxa"/>
+          </w:p>
+        </w:tc>
+        <w:tc>
+          <w:tcPr>
+            <w:tcW w:w="630" w:type="dxa"/>
+          </w:tcPr>
+          <w:p>
+            <w:pPr>
+              <w:tabs>
+                <w:tab w:val="center" w:pos="4680"/>
+                <w:tab w:val="left" w:pos="7485"/>
+              </w:tabs>
+              <w:rPr>
+                <w:rFonts w:ascii="Brill" w:hAnsi="Brill"/>
+                <w:b/>
+                <w:sz w:val="28"/>
+                <w:szCs w:val="28"/>
+              </w:rPr>
+            </w:pPr>
+          </w:p>
+        </w:tc>
+        <w:tc>
+          <w:tcPr>
+            <w:tcW w:w="6120" w:type="dxa"/>
           </w:tcPr>
           <w:p>
             <w:pPr>
@@ -4050,6 +4423,15 @@
                 <w:szCs w:val="28"/>
               </w:rPr>
             </w:pPr>
+            <w:r>
+              <w:rPr>
+                <w:rFonts w:ascii="Brill" w:hAnsi="Brill"/>
+                <w:b/>
+                <w:sz w:val="28"/>
+                <w:szCs w:val="28"/>
+              </w:rPr>
+              <w:t>3.3</w:t>
+            </w:r>
           </w:p>
         </w:tc>
         <w:tc>
@@ -4069,15 +4451,17 @@
                 <w:szCs w:val="28"/>
               </w:rPr>
             </w:pPr>
-            <w:r>
-              <w:rPr>
-                <w:rFonts w:ascii="Brill" w:hAnsi="Brill"/>
-                <w:b/>
-                <w:sz w:val="28"/>
-                <w:szCs w:val="28"/>
-              </w:rPr>
-              <w:t>u</w:t>
-            </w:r>
+            <w:proofErr w:type="spellStart"/>
+            <w:r>
+              <w:rPr>
+                <w:rFonts w:ascii="Brill" w:hAnsi="Brill"/>
+                <w:b/>
+                <w:sz w:val="28"/>
+                <w:szCs w:val="28"/>
+              </w:rPr>
+              <w:t>i</w:t>
+            </w:r>
+            <w:proofErr w:type="spellEnd"/>
           </w:p>
         </w:tc>
         <w:tc>
@@ -4110,35 +4494,35 @@
         </w:tc>
         <w:tc>
           <w:tcPr>
-            <w:tcW w:w="1620" w:type="dxa"/>
-          </w:tcPr>
-          <w:p>
-            <w:pPr>
-              <w:tabs>
-                <w:tab w:val="center" w:pos="4680"/>
-                <w:tab w:val="left" w:pos="7485"/>
-              </w:tabs>
-              <w:rPr>
-                <w:rFonts w:ascii="Brill" w:hAnsi="Brill"/>
-                <w:b/>
-                <w:sz w:val="28"/>
-                <w:szCs w:val="28"/>
-              </w:rPr>
-            </w:pPr>
-            <w:r>
-              <w:rPr>
-                <w:rFonts w:ascii="Brill" w:hAnsi="Brill"/>
-                <w:b/>
-                <w:sz w:val="28"/>
-                <w:szCs w:val="28"/>
-              </w:rPr>
-              <w:t>v</w:t>
-            </w:r>
-          </w:p>
-        </w:tc>
-        <w:tc>
-          <w:tcPr>
-            <w:tcW w:w="5130" w:type="dxa"/>
+            <w:tcW w:w="630" w:type="dxa"/>
+          </w:tcPr>
+          <w:p>
+            <w:pPr>
+              <w:tabs>
+                <w:tab w:val="center" w:pos="4680"/>
+                <w:tab w:val="left" w:pos="7485"/>
+              </w:tabs>
+              <w:rPr>
+                <w:rFonts w:ascii="Brill" w:hAnsi="Brill"/>
+                <w:b/>
+                <w:sz w:val="28"/>
+                <w:szCs w:val="28"/>
+              </w:rPr>
+            </w:pPr>
+            <w:r>
+              <w:rPr>
+                <w:rFonts w:ascii="Brill" w:hAnsi="Brill"/>
+                <w:b/>
+                <w:sz w:val="28"/>
+                <w:szCs w:val="28"/>
+              </w:rPr>
+              <w:t>j</w:t>
+            </w:r>
+          </w:p>
+        </w:tc>
+        <w:tc>
+          <w:tcPr>
+            <w:tcW w:w="6120" w:type="dxa"/>
           </w:tcPr>
           <w:p>
             <w:pPr>
@@ -4193,6 +4577,15 @@
                 <w:szCs w:val="28"/>
               </w:rPr>
             </w:pPr>
+            <w:r>
+              <w:rPr>
+                <w:rFonts w:ascii="Brill" w:hAnsi="Brill"/>
+                <w:b/>
+                <w:sz w:val="28"/>
+                <w:szCs w:val="28"/>
+              </w:rPr>
+              <w:t>u</w:t>
+            </w:r>
           </w:p>
         </w:tc>
         <w:tc>
@@ -4212,30 +4605,48 @@
                 <w:szCs w:val="28"/>
               </w:rPr>
             </w:pPr>
-          </w:p>
-        </w:tc>
-        <w:tc>
-          <w:tcPr>
-            <w:tcW w:w="1620" w:type="dxa"/>
-          </w:tcPr>
-          <w:p>
-            <w:pPr>
-              <w:tabs>
-                <w:tab w:val="center" w:pos="4680"/>
-                <w:tab w:val="left" w:pos="7485"/>
-              </w:tabs>
-              <w:rPr>
-                <w:rFonts w:ascii="Brill" w:hAnsi="Brill"/>
-                <w:b/>
-                <w:sz w:val="28"/>
-                <w:szCs w:val="28"/>
-              </w:rPr>
-            </w:pPr>
-          </w:p>
-        </w:tc>
-        <w:tc>
-          <w:tcPr>
-            <w:tcW w:w="5130" w:type="dxa"/>
+            <w:r>
+              <w:rPr>
+                <w:rFonts w:ascii="Brill" w:hAnsi="Brill"/>
+                <w:b/>
+                <w:sz w:val="28"/>
+                <w:szCs w:val="28"/>
+              </w:rPr>
+              <w:t>→</w:t>
+            </w:r>
+          </w:p>
+        </w:tc>
+        <w:tc>
+          <w:tcPr>
+            <w:tcW w:w="630" w:type="dxa"/>
+          </w:tcPr>
+          <w:p>
+            <w:pPr>
+              <w:tabs>
+                <w:tab w:val="center" w:pos="4680"/>
+                <w:tab w:val="left" w:pos="7485"/>
+              </w:tabs>
+              <w:rPr>
+                <w:rFonts w:ascii="Brill" w:hAnsi="Brill"/>
+                <w:b/>
+                <w:sz w:val="28"/>
+                <w:szCs w:val="28"/>
+              </w:rPr>
+            </w:pPr>
+            <w:r>
+              <w:rPr>
+                <w:rFonts w:ascii="Brill" w:hAnsi="Brill"/>
+                <w:b/>
+                <w:sz w:val="28"/>
+                <w:szCs w:val="28"/>
+              </w:rPr>
+              <w:t>v</w:t>
+            </w:r>
+          </w:p>
+        </w:tc>
+        <w:tc>
+          <w:tcPr>
+            <w:tcW w:w="6120" w:type="dxa"/>
           </w:tcPr>
           <w:p>
             <w:pPr>
@@ -4271,6 +4682,103 @@
                 <w:szCs w:val="28"/>
               </w:rPr>
             </w:pPr>
+          </w:p>
+        </w:tc>
+        <w:tc>
+          <w:tcPr>
+            <w:tcW w:w="1260" w:type="dxa"/>
+          </w:tcPr>
+          <w:p>
+            <w:pPr>
+              <w:tabs>
+                <w:tab w:val="center" w:pos="4680"/>
+                <w:tab w:val="left" w:pos="7485"/>
+              </w:tabs>
+              <w:rPr>
+                <w:rFonts w:ascii="Brill" w:hAnsi="Brill"/>
+                <w:b/>
+                <w:sz w:val="28"/>
+                <w:szCs w:val="28"/>
+              </w:rPr>
+            </w:pPr>
+          </w:p>
+        </w:tc>
+        <w:tc>
+          <w:tcPr>
+            <w:tcW w:w="540" w:type="dxa"/>
+          </w:tcPr>
+          <w:p>
+            <w:pPr>
+              <w:tabs>
+                <w:tab w:val="center" w:pos="4680"/>
+                <w:tab w:val="left" w:pos="7485"/>
+              </w:tabs>
+              <w:rPr>
+                <w:rFonts w:ascii="Brill" w:hAnsi="Brill"/>
+                <w:b/>
+                <w:sz w:val="28"/>
+                <w:szCs w:val="28"/>
+              </w:rPr>
+            </w:pPr>
+          </w:p>
+        </w:tc>
+        <w:tc>
+          <w:tcPr>
+            <w:tcW w:w="630" w:type="dxa"/>
+          </w:tcPr>
+          <w:p>
+            <w:pPr>
+              <w:tabs>
+                <w:tab w:val="center" w:pos="4680"/>
+                <w:tab w:val="left" w:pos="7485"/>
+              </w:tabs>
+              <w:rPr>
+                <w:rFonts w:ascii="Brill" w:hAnsi="Brill"/>
+                <w:b/>
+                <w:sz w:val="28"/>
+                <w:szCs w:val="28"/>
+              </w:rPr>
+            </w:pPr>
+          </w:p>
+        </w:tc>
+        <w:tc>
+          <w:tcPr>
+            <w:tcW w:w="6120" w:type="dxa"/>
+          </w:tcPr>
+          <w:p>
+            <w:pPr>
+              <w:tabs>
+                <w:tab w:val="center" w:pos="4680"/>
+                <w:tab w:val="left" w:pos="7485"/>
+              </w:tabs>
+              <w:rPr>
+                <w:rFonts w:ascii="Brill" w:hAnsi="Brill"/>
+                <w:b/>
+                <w:sz w:val="28"/>
+                <w:szCs w:val="28"/>
+              </w:rPr>
+            </w:pPr>
+          </w:p>
+        </w:tc>
+      </w:tr>
+      <w:tr>
+        <w:tc>
+          <w:tcPr>
+            <w:tcW w:w="805" w:type="dxa"/>
+          </w:tcPr>
+          <w:p>
+            <w:pPr>
+              <w:tabs>
+                <w:tab w:val="center" w:pos="4680"/>
+                <w:tab w:val="left" w:pos="7485"/>
+              </w:tabs>
+              <w:rPr>
+                <w:rFonts w:ascii="Brill" w:hAnsi="Brill"/>
+                <w:b/>
+                <w:sz w:val="28"/>
+                <w:szCs w:val="28"/>
+              </w:rPr>
+            </w:pPr>
             <w:r>
               <w:rPr>
                 <w:rFonts w:ascii="Brill" w:hAnsi="Brill"/>
@@ -4381,7 +4889,6 @@
                 <w:sz w:val="28"/>
                 <w:szCs w:val="28"/>
               </w:rPr>
-              <w:lastRenderedPageBreak/>
               <w:t>5</w:t>
             </w:r>
             <w:r>
@@ -4454,7 +4961,7 @@
         </w:tc>
         <w:tc>
           <w:tcPr>
-            <w:tcW w:w="1620" w:type="dxa"/>
+            <w:tcW w:w="630" w:type="dxa"/>
           </w:tcPr>
           <w:p>
             <w:pPr>
@@ -4482,7 +4989,7 @@
         </w:tc>
         <w:tc>
           <w:tcPr>
-            <w:tcW w:w="5130" w:type="dxa"/>
+            <w:tcW w:w="6120" w:type="dxa"/>
           </w:tcPr>
           <w:p>
             <w:pPr>
@@ -4578,7 +5085,7 @@
         </w:tc>
         <w:tc>
           <w:tcPr>
-            <w:tcW w:w="1620" w:type="dxa"/>
+            <w:tcW w:w="630" w:type="dxa"/>
           </w:tcPr>
           <w:p>
             <w:pPr>
@@ -4606,7 +5113,7 @@
         </w:tc>
         <w:tc>
           <w:tcPr>
-            <w:tcW w:w="5130" w:type="dxa"/>
+            <w:tcW w:w="6120" w:type="dxa"/>
           </w:tcPr>
           <w:p>
             <w:pPr>
@@ -4720,7 +5227,7 @@
         </w:tc>
         <w:tc>
           <w:tcPr>
-            <w:tcW w:w="1620" w:type="dxa"/>
+            <w:tcW w:w="630" w:type="dxa"/>
           </w:tcPr>
           <w:p>
             <w:pPr>
@@ -4748,7 +5255,7 @@
         </w:tc>
         <w:tc>
           <w:tcPr>
-            <w:tcW w:w="5130" w:type="dxa"/>
+            <w:tcW w:w="6120" w:type="dxa"/>
           </w:tcPr>
           <w:p>
             <w:pPr>
@@ -4844,7 +5351,7 @@
         </w:tc>
         <w:tc>
           <w:tcPr>
-            <w:tcW w:w="1620" w:type="dxa"/>
+            <w:tcW w:w="630" w:type="dxa"/>
           </w:tcPr>
           <w:p>
             <w:pPr>
@@ -4872,7 +5379,7 @@
         </w:tc>
         <w:tc>
           <w:tcPr>
-            <w:tcW w:w="5130" w:type="dxa"/>
+            <w:tcW w:w="6120" w:type="dxa"/>
           </w:tcPr>
           <w:p>
             <w:pPr>
@@ -4968,7 +5475,7 @@
         </w:tc>
         <w:tc>
           <w:tcPr>
-            <w:tcW w:w="1620" w:type="dxa"/>
+            <w:tcW w:w="630" w:type="dxa"/>
           </w:tcPr>
           <w:p>
             <w:pPr>
@@ -4996,7 +5503,7 @@
         </w:tc>
         <w:tc>
           <w:tcPr>
-            <w:tcW w:w="5130" w:type="dxa"/>
+            <w:tcW w:w="6120" w:type="dxa"/>
           </w:tcPr>
           <w:p>
             <w:pPr>
@@ -5092,7 +5599,7 @@
         </w:tc>
         <w:tc>
           <w:tcPr>
-            <w:tcW w:w="1620" w:type="dxa"/>
+            <w:tcW w:w="630" w:type="dxa"/>
           </w:tcPr>
           <w:p>
             <w:pPr>
@@ -5120,7 +5627,7 @@
         </w:tc>
         <w:tc>
           <w:tcPr>
-            <w:tcW w:w="5130" w:type="dxa"/>
+            <w:tcW w:w="6120" w:type="dxa"/>
           </w:tcPr>
           <w:p>
             <w:pPr>
@@ -5216,7 +5723,7 @@
         </w:tc>
         <w:tc>
           <w:tcPr>
-            <w:tcW w:w="1620" w:type="dxa"/>
+            <w:tcW w:w="630" w:type="dxa"/>
           </w:tcPr>
           <w:p>
             <w:pPr>
@@ -5244,7 +5751,7 @@
         </w:tc>
         <w:tc>
           <w:tcPr>
-            <w:tcW w:w="5130" w:type="dxa"/>
+            <w:tcW w:w="6120" w:type="dxa"/>
           </w:tcPr>
           <w:p>
             <w:pPr>
@@ -5340,7 +5847,7 @@
         </w:tc>
         <w:tc>
           <w:tcPr>
-            <w:tcW w:w="1620" w:type="dxa"/>
+            <w:tcW w:w="630" w:type="dxa"/>
           </w:tcPr>
           <w:p>
             <w:pPr>
@@ -5368,7 +5875,7 @@
         </w:tc>
         <w:tc>
           <w:tcPr>
-            <w:tcW w:w="5130" w:type="dxa"/>
+            <w:tcW w:w="6120" w:type="dxa"/>
           </w:tcPr>
           <w:p>
             <w:pPr>
@@ -5446,26 +5953,26 @@
         </w:tc>
         <w:tc>
           <w:tcPr>
-            <w:tcW w:w="1620" w:type="dxa"/>
-          </w:tcPr>
-          <w:p>
-            <w:pPr>
-              <w:tabs>
-                <w:tab w:val="center" w:pos="4680"/>
-                <w:tab w:val="left" w:pos="7485"/>
-              </w:tabs>
-              <w:rPr>
-                <w:rFonts w:ascii="Brill" w:hAnsi="Brill"/>
-                <w:b/>
-                <w:sz w:val="28"/>
-                <w:szCs w:val="28"/>
-              </w:rPr>
-            </w:pPr>
-          </w:p>
-        </w:tc>
-        <w:tc>
-          <w:tcPr>
-            <w:tcW w:w="5130" w:type="dxa"/>
+            <w:tcW w:w="630" w:type="dxa"/>
+          </w:tcPr>
+          <w:p>
+            <w:pPr>
+              <w:tabs>
+                <w:tab w:val="center" w:pos="4680"/>
+                <w:tab w:val="left" w:pos="7485"/>
+              </w:tabs>
+              <w:rPr>
+                <w:rFonts w:ascii="Brill" w:hAnsi="Brill"/>
+                <w:b/>
+                <w:sz w:val="28"/>
+                <w:szCs w:val="28"/>
+              </w:rPr>
+            </w:pPr>
+          </w:p>
+        </w:tc>
+        <w:tc>
+          <w:tcPr>
+            <w:tcW w:w="6120" w:type="dxa"/>
           </w:tcPr>
           <w:p>
             <w:pPr>
@@ -5579,7 +6086,7 @@
         </w:tc>
         <w:tc>
           <w:tcPr>
-            <w:tcW w:w="1620" w:type="dxa"/>
+            <w:tcW w:w="630" w:type="dxa"/>
           </w:tcPr>
           <w:p>
             <w:pPr>
@@ -5607,7 +6114,7 @@
         </w:tc>
         <w:tc>
           <w:tcPr>
-            <w:tcW w:w="5130" w:type="dxa"/>
+            <w:tcW w:w="6120" w:type="dxa"/>
           </w:tcPr>
           <w:p>
             <w:pPr>
@@ -5703,7 +6210,7 @@
         </w:tc>
         <w:tc>
           <w:tcPr>
-            <w:tcW w:w="1620" w:type="dxa"/>
+            <w:tcW w:w="630" w:type="dxa"/>
           </w:tcPr>
           <w:p>
             <w:pPr>
@@ -5731,7 +6238,7 @@
         </w:tc>
         <w:tc>
           <w:tcPr>
-            <w:tcW w:w="5130" w:type="dxa"/>
+            <w:tcW w:w="6120" w:type="dxa"/>
           </w:tcPr>
           <w:p>
             <w:pPr>
@@ -5836,7 +6343,7 @@
         </w:tc>
         <w:tc>
           <w:tcPr>
-            <w:tcW w:w="1620" w:type="dxa"/>
+            <w:tcW w:w="630" w:type="dxa"/>
           </w:tcPr>
           <w:p>
             <w:pPr>
@@ -5864,30 +6371,21 @@
         </w:tc>
         <w:tc>
           <w:tcPr>
-            <w:tcW w:w="5130" w:type="dxa"/>
-          </w:tcPr>
-          <w:p>
-            <w:pPr>
-              <w:tabs>
-                <w:tab w:val="center" w:pos="4680"/>
-                <w:tab w:val="left" w:pos="7485"/>
-              </w:tabs>
-              <w:rPr>
-                <w:rFonts w:ascii="Brill" w:hAnsi="Brill"/>
-                <w:b/>
-                <w:sz w:val="28"/>
-                <w:szCs w:val="28"/>
-              </w:rPr>
-            </w:pPr>
-            <w:r>
-              <w:rPr>
-                <w:rFonts w:ascii="Brill" w:hAnsi="Brill"/>
-                <w:b/>
-                <w:sz w:val="28"/>
-                <w:szCs w:val="28"/>
-              </w:rPr>
-              <w:t>???</w:t>
-            </w:r>
+            <w:tcW w:w="6120" w:type="dxa"/>
+          </w:tcPr>
+          <w:p>
+            <w:pPr>
+              <w:tabs>
+                <w:tab w:val="center" w:pos="4680"/>
+                <w:tab w:val="left" w:pos="7485"/>
+              </w:tabs>
+              <w:rPr>
+                <w:rFonts w:ascii="Brill" w:hAnsi="Brill"/>
+                <w:b/>
+                <w:sz w:val="28"/>
+                <w:szCs w:val="28"/>
+              </w:rPr>
+            </w:pPr>
           </w:p>
         </w:tc>
       </w:tr>
@@ -5905,11 +6403,10 @@
           <w:szCs w:val="28"/>
         </w:rPr>
       </w:pPr>
-      <w:bookmarkStart w:id="0" w:name="_GoBack"/>
-      <w:bookmarkEnd w:id="0"/>
     </w:p>
     <w:p>
       <w:pPr>
+        <w:spacing w:after="0"/>
         <w:jc w:val="center"/>
         <w:rPr>
           <w:rFonts w:ascii="Brill" w:hAnsi="Brill"/>
@@ -5925,33 +6422,7 @@
           <w:sz w:val="28"/>
           <w:szCs w:val="28"/>
         </w:rPr>
-        <w:t>S</w:t>
-      </w:r>
-      <w:r>
-        <w:rPr>
-          <w:rFonts w:ascii="Brill" w:hAnsi="Brill"/>
-          <w:b/>
-          <w:sz w:val="28"/>
-          <w:szCs w:val="28"/>
-        </w:rPr>
-        <w:t xml:space="preserve">implified </w:t>
-      </w:r>
-      <w:r>
-        <w:rPr>
-          <w:rFonts w:ascii="Brill" w:hAnsi="Brill"/>
-          <w:sz w:val="28"/>
-          <w:szCs w:val="28"/>
-        </w:rPr>
-        <w:t>→</w:t>
-      </w:r>
-      <w:r>
-        <w:rPr>
-          <w:rFonts w:ascii="Brill" w:hAnsi="Brill"/>
-          <w:b/>
-          <w:sz w:val="28"/>
-          <w:szCs w:val="28"/>
-        </w:rPr>
-        <w:t xml:space="preserve"> Original transcription</w:t>
+        <w:t>II. Restoration rules</w:t>
       </w:r>
     </w:p>
     <w:p>
@@ -6019,6 +6490,15 @@
               </w:rPr>
               <w:t>.</w:t>
             </w:r>
+            <w:r>
+              <w:rPr>
+                <w:rFonts w:ascii="Brill" w:hAnsi="Brill"/>
+                <w:b/>
+                <w:sz w:val="28"/>
+                <w:szCs w:val="28"/>
+              </w:rPr>
+              <w:t>1.</w:t>
+            </w:r>
           </w:p>
         </w:tc>
         <w:tc>
@@ -6159,6 +6639,15 @@
                 <w:szCs w:val="28"/>
               </w:rPr>
             </w:pPr>
+            <w:r>
+              <w:rPr>
+                <w:rFonts w:ascii="Brill" w:hAnsi="Brill"/>
+                <w:b/>
+                <w:sz w:val="28"/>
+                <w:szCs w:val="28"/>
+              </w:rPr>
+              <w:t>1.2</w:t>
+            </w:r>
           </w:p>
         </w:tc>
         <w:tc>
@@ -6281,15 +6770,13 @@
             <w:pPr>
               <w:rPr>
                 <w:rFonts w:ascii="Brill" w:hAnsi="Brill"/>
-                <w:b/>
-                <w:sz w:val="28"/>
-                <w:szCs w:val="28"/>
-              </w:rPr>
-            </w:pPr>
-            <w:r>
-              <w:rPr>
-                <w:rFonts w:ascii="Brill" w:hAnsi="Brill"/>
-                <w:b/>
+                <w:sz w:val="28"/>
+                <w:szCs w:val="28"/>
+              </w:rPr>
+            </w:pPr>
+            <w:r>
+              <w:rPr>
+                <w:rFonts w:ascii="Brill" w:hAnsi="Brill"/>
                 <w:sz w:val="28"/>
                 <w:szCs w:val="28"/>
               </w:rPr>
@@ -6398,6 +6885,15 @@
               </w:rPr>
               <w:t>2.</w:t>
             </w:r>
+            <w:r>
+              <w:rPr>
+                <w:rFonts w:ascii="Brill" w:hAnsi="Brill"/>
+                <w:b/>
+                <w:sz w:val="28"/>
+                <w:szCs w:val="28"/>
+              </w:rPr>
+              <w:t>1.1.</w:t>
+            </w:r>
           </w:p>
         </w:tc>
         <w:tc>
@@ -6556,6 +7052,15 @@
                 <w:szCs w:val="28"/>
               </w:rPr>
             </w:pPr>
+            <w:r>
+              <w:rPr>
+                <w:rFonts w:ascii="Brill" w:hAnsi="Brill"/>
+                <w:b/>
+                <w:sz w:val="28"/>
+                <w:szCs w:val="28"/>
+              </w:rPr>
+              <w:t>2.1.2.</w:t>
+            </w:r>
           </w:p>
         </w:tc>
         <w:tc>
@@ -6682,6 +7187,15 @@
                 <w:szCs w:val="28"/>
               </w:rPr>
             </w:pPr>
+            <w:r>
+              <w:rPr>
+                <w:rFonts w:ascii="Brill" w:hAnsi="Brill"/>
+                <w:b/>
+                <w:sz w:val="28"/>
+                <w:szCs w:val="28"/>
+              </w:rPr>
+              <w:t>2.1.3.</w:t>
+            </w:r>
           </w:p>
         </w:tc>
         <w:tc>
@@ -6876,6 +7390,15 @@
                 <w:szCs w:val="28"/>
               </w:rPr>
             </w:pPr>
+            <w:r>
+              <w:rPr>
+                <w:rFonts w:ascii="Brill" w:hAnsi="Brill"/>
+                <w:b/>
+                <w:sz w:val="28"/>
+                <w:szCs w:val="28"/>
+              </w:rPr>
+              <w:t>2.2.1.</w:t>
+            </w:r>
           </w:p>
         </w:tc>
         <w:tc>
@@ -7032,6 +7555,15 @@
                 <w:szCs w:val="28"/>
               </w:rPr>
             </w:pPr>
+            <w:r>
+              <w:rPr>
+                <w:rFonts w:ascii="Brill" w:hAnsi="Brill"/>
+                <w:b/>
+                <w:sz w:val="28"/>
+                <w:szCs w:val="28"/>
+              </w:rPr>
+              <w:t>2.2.2.</w:t>
+            </w:r>
           </w:p>
         </w:tc>
         <w:tc>
@@ -7251,6 +7783,15 @@
               </w:rPr>
               <w:t>3.</w:t>
             </w:r>
+            <w:r>
+              <w:rPr>
+                <w:rFonts w:ascii="Brill" w:hAnsi="Brill"/>
+                <w:b/>
+                <w:sz w:val="28"/>
+                <w:szCs w:val="28"/>
+              </w:rPr>
+              <w:t>1.</w:t>
+            </w:r>
           </w:p>
         </w:tc>
         <w:tc>
@@ -7372,6 +7913,15 @@
                 <w:szCs w:val="28"/>
               </w:rPr>
             </w:pPr>
+            <w:r>
+              <w:rPr>
+                <w:rFonts w:ascii="Brill" w:hAnsi="Brill"/>
+                <w:b/>
+                <w:sz w:val="28"/>
+                <w:szCs w:val="28"/>
+              </w:rPr>
+              <w:t>3.2.</w:t>
+            </w:r>
           </w:p>
         </w:tc>
         <w:tc>
@@ -7559,6 +8109,15 @@
                 <w:szCs w:val="28"/>
               </w:rPr>
             </w:pPr>
+            <w:r>
+              <w:rPr>
+                <w:rFonts w:ascii="Brill" w:hAnsi="Brill"/>
+                <w:b/>
+                <w:sz w:val="28"/>
+                <w:szCs w:val="28"/>
+              </w:rPr>
+              <w:t>3.3.</w:t>
+            </w:r>
           </w:p>
         </w:tc>
         <w:tc>
@@ -7772,6 +8331,15 @@
               </w:rPr>
               <w:t>4.</w:t>
             </w:r>
+            <w:r>
+              <w:rPr>
+                <w:rFonts w:ascii="Brill" w:hAnsi="Brill"/>
+                <w:b/>
+                <w:sz w:val="28"/>
+                <w:szCs w:val="28"/>
+              </w:rPr>
+              <w:t>1.</w:t>
+            </w:r>
           </w:p>
         </w:tc>
         <w:tc>
@@ -7957,6 +8525,15 @@
                 <w:szCs w:val="28"/>
               </w:rPr>
             </w:pPr>
+            <w:r>
+              <w:rPr>
+                <w:rFonts w:ascii="Brill" w:hAnsi="Brill"/>
+                <w:b/>
+                <w:sz w:val="28"/>
+                <w:szCs w:val="28"/>
+              </w:rPr>
+              <w:t>4.2.</w:t>
+            </w:r>
           </w:p>
         </w:tc>
         <w:tc>
@@ -8191,6 +8768,15 @@
               </w:rPr>
               <w:t>5.</w:t>
             </w:r>
+            <w:r>
+              <w:rPr>
+                <w:rFonts w:ascii="Brill" w:hAnsi="Brill"/>
+                <w:b/>
+                <w:sz w:val="28"/>
+                <w:szCs w:val="28"/>
+              </w:rPr>
+              <w:t>1.</w:t>
+            </w:r>
           </w:p>
         </w:tc>
         <w:tc>
@@ -8385,6 +8971,15 @@
                 <w:szCs w:val="28"/>
               </w:rPr>
             </w:pPr>
+            <w:r>
+              <w:rPr>
+                <w:rFonts w:ascii="Brill" w:hAnsi="Brill"/>
+                <w:b/>
+                <w:sz w:val="28"/>
+                <w:szCs w:val="28"/>
+              </w:rPr>
+              <w:t>5.2.</w:t>
+            </w:r>
           </w:p>
         </w:tc>
         <w:tc>
@@ -8534,6 +9129,15 @@
                 <w:szCs w:val="28"/>
               </w:rPr>
             </w:pPr>
+            <w:r>
+              <w:rPr>
+                <w:rFonts w:ascii="Brill" w:hAnsi="Brill"/>
+                <w:b/>
+                <w:sz w:val="28"/>
+                <w:szCs w:val="28"/>
+              </w:rPr>
+              <w:t>5.3.</w:t>
+            </w:r>
           </w:p>
         </w:tc>
         <w:tc>
@@ -8767,6 +9371,15 @@
               </w:rPr>
               <w:t>6.</w:t>
             </w:r>
+            <w:r>
+              <w:rPr>
+                <w:rFonts w:ascii="Brill" w:hAnsi="Brill"/>
+                <w:b/>
+                <w:sz w:val="28"/>
+                <w:szCs w:val="28"/>
+              </w:rPr>
+              <w:t>1.1.</w:t>
+            </w:r>
           </w:p>
         </w:tc>
         <w:tc>
@@ -8917,6 +9530,15 @@
                 <w:szCs w:val="28"/>
               </w:rPr>
             </w:pPr>
+            <w:r>
+              <w:rPr>
+                <w:rFonts w:ascii="Brill" w:hAnsi="Brill"/>
+                <w:b/>
+                <w:sz w:val="28"/>
+                <w:szCs w:val="28"/>
+              </w:rPr>
+              <w:t>6.1.2.</w:t>
+            </w:r>
           </w:p>
         </w:tc>
         <w:tc>
@@ -9065,6 +9687,15 @@
                 <w:szCs w:val="28"/>
               </w:rPr>
             </w:pPr>
+            <w:r>
+              <w:rPr>
+                <w:rFonts w:ascii="Brill" w:hAnsi="Brill"/>
+                <w:b/>
+                <w:sz w:val="28"/>
+                <w:szCs w:val="28"/>
+              </w:rPr>
+              <w:t>6.2.1.</w:t>
+            </w:r>
           </w:p>
         </w:tc>
         <w:tc>
@@ -9188,6 +9819,15 @@
                 <w:szCs w:val="28"/>
               </w:rPr>
             </w:pPr>
+            <w:r>
+              <w:rPr>
+                <w:rFonts w:ascii="Brill" w:hAnsi="Brill"/>
+                <w:b/>
+                <w:sz w:val="28"/>
+                <w:szCs w:val="28"/>
+              </w:rPr>
+              <w:t>6.2.2.</w:t>
+            </w:r>
           </w:p>
         </w:tc>
         <w:tc>
@@ -9576,6 +10216,15 @@
               </w:rPr>
               <w:t>8.</w:t>
             </w:r>
+            <w:r>
+              <w:rPr>
+                <w:rFonts w:ascii="Brill" w:hAnsi="Brill"/>
+                <w:b/>
+                <w:sz w:val="28"/>
+                <w:szCs w:val="28"/>
+              </w:rPr>
+              <w:t>1.</w:t>
+            </w:r>
           </w:p>
         </w:tc>
         <w:tc>
@@ -9798,6 +10447,15 @@
                 <w:szCs w:val="28"/>
               </w:rPr>
             </w:pPr>
+            <w:r>
+              <w:rPr>
+                <w:rFonts w:ascii="Brill" w:hAnsi="Brill"/>
+                <w:b/>
+                <w:sz w:val="28"/>
+                <w:szCs w:val="28"/>
+              </w:rPr>
+              <w:t>8.2.</w:t>
+            </w:r>
           </w:p>
         </w:tc>
         <w:tc>
@@ -10026,6 +10684,15 @@
                 <w:szCs w:val="28"/>
               </w:rPr>
             </w:pPr>
+            <w:r>
+              <w:rPr>
+                <w:rFonts w:ascii="Brill" w:hAnsi="Brill"/>
+                <w:b/>
+                <w:sz w:val="28"/>
+                <w:szCs w:val="28"/>
+              </w:rPr>
+              <w:t>8.3.</w:t>
+            </w:r>
           </w:p>
         </w:tc>
         <w:tc>
@@ -10252,6 +10919,15 @@
               </w:rPr>
               <w:t>9.</w:t>
             </w:r>
+            <w:r>
+              <w:rPr>
+                <w:rFonts w:ascii="Brill" w:hAnsi="Brill"/>
+                <w:b/>
+                <w:sz w:val="28"/>
+                <w:szCs w:val="28"/>
+              </w:rPr>
+              <w:t>1.</w:t>
+            </w:r>
           </w:p>
         </w:tc>
         <w:tc>
@@ -10378,6 +11054,15 @@
                 <w:szCs w:val="28"/>
               </w:rPr>
             </w:pPr>
+            <w:r>
+              <w:rPr>
+                <w:rFonts w:ascii="Brill" w:hAnsi="Brill"/>
+                <w:b/>
+                <w:sz w:val="28"/>
+                <w:szCs w:val="28"/>
+              </w:rPr>
+              <w:t>9.2.</w:t>
+            </w:r>
           </w:p>
         </w:tc>
         <w:tc>
@@ -10514,6 +11199,15 @@
                 <w:szCs w:val="28"/>
               </w:rPr>
             </w:pPr>
+            <w:r>
+              <w:rPr>
+                <w:rFonts w:ascii="Brill" w:hAnsi="Brill"/>
+                <w:b/>
+                <w:sz w:val="28"/>
+                <w:szCs w:val="28"/>
+              </w:rPr>
+              <w:t>9.3.</w:t>
+            </w:r>
           </w:p>
         </w:tc>
         <w:tc>
@@ -10652,6 +11346,15 @@
                 <w:szCs w:val="28"/>
               </w:rPr>
             </w:pPr>
+            <w:r>
+              <w:rPr>
+                <w:rFonts w:ascii="Brill" w:hAnsi="Brill"/>
+                <w:b/>
+                <w:sz w:val="28"/>
+                <w:szCs w:val="28"/>
+              </w:rPr>
+              <w:t>9.4.</w:t>
+            </w:r>
           </w:p>
         </w:tc>
         <w:tc>
@@ -10884,6 +11587,15 @@
               </w:rPr>
               <w:t>10.</w:t>
             </w:r>
+            <w:r>
+              <w:rPr>
+                <w:rFonts w:ascii="Brill" w:hAnsi="Brill"/>
+                <w:b/>
+                <w:sz w:val="28"/>
+                <w:szCs w:val="28"/>
+              </w:rPr>
+              <w:t>1.</w:t>
+            </w:r>
           </w:p>
         </w:tc>
         <w:tc>
@@ -10996,6 +11708,15 @@
                 <w:szCs w:val="28"/>
               </w:rPr>
             </w:pPr>
+            <w:r>
+              <w:rPr>
+                <w:rFonts w:ascii="Brill" w:hAnsi="Brill"/>
+                <w:b/>
+                <w:sz w:val="28"/>
+                <w:szCs w:val="28"/>
+              </w:rPr>
+              <w:t>10.2.</w:t>
+            </w:r>
           </w:p>
         </w:tc>
         <w:tc>
@@ -11108,6 +11829,15 @@
                 <w:szCs w:val="28"/>
               </w:rPr>
             </w:pPr>
+            <w:r>
+              <w:rPr>
+                <w:rFonts w:ascii="Brill" w:hAnsi="Brill"/>
+                <w:b/>
+                <w:sz w:val="28"/>
+                <w:szCs w:val="28"/>
+              </w:rPr>
+              <w:t>10.3.</w:t>
+            </w:r>
           </w:p>
         </w:tc>
         <w:tc>
@@ -11227,6 +11957,15 @@
                 <w:szCs w:val="28"/>
               </w:rPr>
             </w:pPr>
+            <w:r>
+              <w:rPr>
+                <w:rFonts w:ascii="Brill" w:hAnsi="Brill"/>
+                <w:b/>
+                <w:sz w:val="28"/>
+                <w:szCs w:val="28"/>
+              </w:rPr>
+              <w:t>10.4.</w:t>
+            </w:r>
           </w:p>
         </w:tc>
         <w:tc>
@@ -11427,6 +12166,15 @@
               </w:rPr>
               <w:t>1.</w:t>
             </w:r>
+            <w:r>
+              <w:rPr>
+                <w:rFonts w:ascii="Brill" w:hAnsi="Brill"/>
+                <w:b/>
+                <w:sz w:val="28"/>
+                <w:szCs w:val="28"/>
+              </w:rPr>
+              <w:t>1.</w:t>
+            </w:r>
           </w:p>
         </w:tc>
         <w:tc>
@@ -11552,6 +12300,15 @@
                 <w:szCs w:val="28"/>
               </w:rPr>
             </w:pPr>
+            <w:r>
+              <w:rPr>
+                <w:rFonts w:ascii="Brill" w:hAnsi="Brill"/>
+                <w:b/>
+                <w:sz w:val="28"/>
+                <w:szCs w:val="28"/>
+              </w:rPr>
+              <w:t>1.2.</w:t>
+            </w:r>
           </w:p>
         </w:tc>
         <w:tc>
@@ -11707,6 +12464,15 @@
                 <w:szCs w:val="28"/>
               </w:rPr>
             </w:pPr>
+            <w:r>
+              <w:rPr>
+                <w:rFonts w:ascii="Brill" w:hAnsi="Brill"/>
+                <w:b/>
+                <w:sz w:val="28"/>
+                <w:szCs w:val="28"/>
+              </w:rPr>
+              <w:t>1.3.</w:t>
+            </w:r>
           </w:p>
         </w:tc>
         <w:tc>
@@ -11918,6 +12684,15 @@
               </w:rPr>
               <w:t>2.</w:t>
             </w:r>
+            <w:r>
+              <w:rPr>
+                <w:rFonts w:ascii="Brill" w:hAnsi="Brill"/>
+                <w:b/>
+                <w:sz w:val="28"/>
+                <w:szCs w:val="28"/>
+              </w:rPr>
+              <w:t>1.</w:t>
+            </w:r>
           </w:p>
         </w:tc>
         <w:tc>
@@ -12041,6 +12816,15 @@
                 <w:szCs w:val="28"/>
               </w:rPr>
             </w:pPr>
+            <w:r>
+              <w:rPr>
+                <w:rFonts w:ascii="Brill" w:hAnsi="Brill"/>
+                <w:b/>
+                <w:sz w:val="28"/>
+                <w:szCs w:val="28"/>
+              </w:rPr>
+              <w:t>2.2.</w:t>
+            </w:r>
           </w:p>
         </w:tc>
         <w:tc>
@@ -12244,6 +13028,15 @@
               </w:rPr>
               <w:t>3.</w:t>
             </w:r>
+            <w:r>
+              <w:rPr>
+                <w:rFonts w:ascii="Brill" w:hAnsi="Brill"/>
+                <w:b/>
+                <w:sz w:val="28"/>
+                <w:szCs w:val="28"/>
+              </w:rPr>
+              <w:t>1.</w:t>
+            </w:r>
           </w:p>
         </w:tc>
         <w:tc>
@@ -12398,6 +13191,15 @@
                 <w:szCs w:val="28"/>
               </w:rPr>
             </w:pPr>
+            <w:r>
+              <w:rPr>
+                <w:rFonts w:ascii="Brill" w:hAnsi="Brill"/>
+                <w:b/>
+                <w:sz w:val="28"/>
+                <w:szCs w:val="28"/>
+              </w:rPr>
+              <w:t>3.2.</w:t>
+            </w:r>
           </w:p>
         </w:tc>
         <w:tc>
@@ -12513,6 +13315,15 @@
                 <w:szCs w:val="28"/>
               </w:rPr>
             </w:pPr>
+            <w:r>
+              <w:rPr>
+                <w:rFonts w:ascii="Brill" w:hAnsi="Brill"/>
+                <w:b/>
+                <w:sz w:val="28"/>
+                <w:szCs w:val="28"/>
+              </w:rPr>
+              <w:t>3.3.</w:t>
+            </w:r>
           </w:p>
         </w:tc>
         <w:tc>
@@ -12921,6 +13732,15 @@
               </w:rPr>
               <w:t>5.</w:t>
             </w:r>
+            <w:r>
+              <w:rPr>
+                <w:rFonts w:ascii="Brill" w:hAnsi="Brill"/>
+                <w:b/>
+                <w:sz w:val="28"/>
+                <w:szCs w:val="28"/>
+              </w:rPr>
+              <w:t>1.</w:t>
+            </w:r>
           </w:p>
         </w:tc>
         <w:tc>
@@ -13286,6 +14106,15 @@
               </w:rPr>
               <w:t>6.</w:t>
             </w:r>
+            <w:r>
+              <w:rPr>
+                <w:rFonts w:ascii="Brill" w:hAnsi="Brill"/>
+                <w:b/>
+                <w:sz w:val="28"/>
+                <w:szCs w:val="28"/>
+              </w:rPr>
+              <w:t>1.</w:t>
+            </w:r>
           </w:p>
         </w:tc>
         <w:tc>
@@ -13413,6 +14242,15 @@
                 <w:szCs w:val="28"/>
               </w:rPr>
             </w:pPr>
+            <w:r>
+              <w:rPr>
+                <w:rFonts w:ascii="Brill" w:hAnsi="Brill"/>
+                <w:b/>
+                <w:sz w:val="28"/>
+                <w:szCs w:val="28"/>
+              </w:rPr>
+              <w:t>6.2.</w:t>
+            </w:r>
           </w:p>
         </w:tc>
         <w:tc>
@@ -13626,6 +14464,15 @@
               </w:rPr>
               <w:t>7.</w:t>
             </w:r>
+            <w:r>
+              <w:rPr>
+                <w:rFonts w:ascii="Brill" w:hAnsi="Brill"/>
+                <w:b/>
+                <w:sz w:val="28"/>
+                <w:szCs w:val="28"/>
+              </w:rPr>
+              <w:t>1.</w:t>
+            </w:r>
           </w:p>
         </w:tc>
         <w:tc>
@@ -13744,6 +14591,15 @@
                 <w:szCs w:val="28"/>
               </w:rPr>
             </w:pPr>
+            <w:r>
+              <w:rPr>
+                <w:rFonts w:ascii="Brill" w:hAnsi="Brill"/>
+                <w:b/>
+                <w:sz w:val="28"/>
+                <w:szCs w:val="28"/>
+              </w:rPr>
+              <w:t>7.2.</w:t>
+            </w:r>
           </w:p>
         </w:tc>
         <w:tc>
@@ -13868,6 +14724,15 @@
                 <w:szCs w:val="28"/>
               </w:rPr>
             </w:pPr>
+            <w:r>
+              <w:rPr>
+                <w:rFonts w:ascii="Brill" w:hAnsi="Brill"/>
+                <w:b/>
+                <w:sz w:val="28"/>
+                <w:szCs w:val="28"/>
+              </w:rPr>
+              <w:t>7.3.</w:t>
+            </w:r>
           </w:p>
         </w:tc>
         <w:tc>
@@ -14025,6 +14890,24 @@
           <w:sz w:val="28"/>
           <w:szCs w:val="28"/>
         </w:rPr>
+        <w:br w:type="page"/>
+      </w:r>
+    </w:p>
+    <w:p>
+      <w:pPr>
+        <w:rPr>
+          <w:rFonts w:ascii="Brill" w:hAnsi="Brill"/>
+          <w:sz w:val="28"/>
+          <w:szCs w:val="28"/>
+        </w:rPr>
+      </w:pPr>
+      <w:r>
+        <w:rPr>
+          <w:rFonts w:ascii="Brill" w:hAnsi="Brill"/>
+          <w:sz w:val="28"/>
+          <w:szCs w:val="28"/>
+        </w:rPr>
+        <w:lastRenderedPageBreak/>
         <w:t>[Consonants</w:t>
       </w:r>
       <w:r>
@@ -14046,8 +14929,8 @@
         <w:gridCol w:w="791"/>
         <w:gridCol w:w="613"/>
         <w:gridCol w:w="431"/>
-        <w:gridCol w:w="613"/>
-        <w:gridCol w:w="7447"/>
+        <w:gridCol w:w="500"/>
+        <w:gridCol w:w="7560"/>
       </w:tblGrid>
       <w:tr>
         <w:trPr>
@@ -14073,9 +14956,17 @@
                 <w:sz w:val="28"/>
                 <w:szCs w:val="28"/>
               </w:rPr>
-              <w:lastRenderedPageBreak/>
               <w:t>1</w:t>
             </w:r>
+            <w:r>
+              <w:rPr>
+                <w:rFonts w:ascii="Brill" w:hAnsi="Brill"/>
+                <w:b/>
+                <w:sz w:val="28"/>
+                <w:szCs w:val="28"/>
+              </w:rPr>
+              <w:t>.1.</w:t>
+            </w:r>
           </w:p>
         </w:tc>
         <w:tc>
@@ -14128,7 +15019,7 @@
         </w:tc>
         <w:tc>
           <w:tcPr>
-            <w:tcW w:w="613" w:type="dxa"/>
+            <w:tcW w:w="500" w:type="dxa"/>
           </w:tcPr>
           <w:p>
             <w:pPr>
@@ -14163,7 +15054,7 @@
         </w:tc>
         <w:tc>
           <w:tcPr>
-            <w:tcW w:w="7447" w:type="dxa"/>
+            <w:tcW w:w="7560" w:type="dxa"/>
           </w:tcPr>
           <w:p>
             <w:pPr>
@@ -14201,6 +15092,15 @@
                 <w:szCs w:val="28"/>
               </w:rPr>
             </w:pPr>
+            <w:r>
+              <w:rPr>
+                <w:rFonts w:ascii="Brill" w:hAnsi="Brill"/>
+                <w:b/>
+                <w:sz w:val="28"/>
+                <w:szCs w:val="28"/>
+              </w:rPr>
+              <w:t>1.2.</w:t>
+            </w:r>
           </w:p>
         </w:tc>
         <w:tc>
@@ -14253,7 +15153,7 @@
         </w:tc>
         <w:tc>
           <w:tcPr>
-            <w:tcW w:w="613" w:type="dxa"/>
+            <w:tcW w:w="500" w:type="dxa"/>
           </w:tcPr>
           <w:p>
             <w:pPr>
@@ -14295,7 +15195,7 @@
         </w:tc>
         <w:tc>
           <w:tcPr>
-            <w:tcW w:w="7447" w:type="dxa"/>
+            <w:tcW w:w="7560" w:type="dxa"/>
           </w:tcPr>
           <w:p>
             <w:pPr>
@@ -14333,6 +15233,15 @@
                 <w:szCs w:val="28"/>
               </w:rPr>
             </w:pPr>
+            <w:r>
+              <w:rPr>
+                <w:rFonts w:ascii="Brill" w:hAnsi="Brill"/>
+                <w:b/>
+                <w:sz w:val="28"/>
+                <w:szCs w:val="28"/>
+              </w:rPr>
+              <w:t>2.1.</w:t>
+            </w:r>
           </w:p>
         </w:tc>
         <w:tc>
@@ -14385,7 +15294,7 @@
         </w:tc>
         <w:tc>
           <w:tcPr>
-            <w:tcW w:w="613" w:type="dxa"/>
+            <w:tcW w:w="500" w:type="dxa"/>
           </w:tcPr>
           <w:p>
             <w:pPr>
@@ -14410,7 +15319,7 @@
         </w:tc>
         <w:tc>
           <w:tcPr>
-            <w:tcW w:w="7447" w:type="dxa"/>
+            <w:tcW w:w="7560" w:type="dxa"/>
           </w:tcPr>
           <w:p>
             <w:pPr>
@@ -14474,6 +15383,15 @@
                 <w:szCs w:val="28"/>
               </w:rPr>
             </w:pPr>
+            <w:r>
+              <w:rPr>
+                <w:rFonts w:ascii="Brill" w:hAnsi="Brill"/>
+                <w:b/>
+                <w:sz w:val="28"/>
+                <w:szCs w:val="28"/>
+              </w:rPr>
+              <w:t>2.2.</w:t>
+            </w:r>
           </w:p>
         </w:tc>
         <w:tc>
@@ -14526,7 +15444,7 @@
         </w:tc>
         <w:tc>
           <w:tcPr>
-            <w:tcW w:w="613" w:type="dxa"/>
+            <w:tcW w:w="500" w:type="dxa"/>
           </w:tcPr>
           <w:p>
             <w:pPr>
@@ -14550,7 +15468,7 @@
         </w:tc>
         <w:tc>
           <w:tcPr>
-            <w:tcW w:w="7447" w:type="dxa"/>
+            <w:tcW w:w="7560" w:type="dxa"/>
           </w:tcPr>
           <w:p>
             <w:pPr>
@@ -14614,6 +15532,15 @@
                 <w:szCs w:val="28"/>
               </w:rPr>
             </w:pPr>
+            <w:r>
+              <w:rPr>
+                <w:rFonts w:ascii="Brill" w:hAnsi="Brill"/>
+                <w:b/>
+                <w:sz w:val="28"/>
+                <w:szCs w:val="28"/>
+              </w:rPr>
+              <w:t>3.1.</w:t>
+            </w:r>
           </w:p>
         </w:tc>
         <w:tc>
@@ -14666,7 +15593,7 @@
         </w:tc>
         <w:tc>
           <w:tcPr>
-            <w:tcW w:w="613" w:type="dxa"/>
+            <w:tcW w:w="500" w:type="dxa"/>
           </w:tcPr>
           <w:p>
             <w:pPr>
@@ -14690,7 +15617,7 @@
         </w:tc>
         <w:tc>
           <w:tcPr>
-            <w:tcW w:w="7447" w:type="dxa"/>
+            <w:tcW w:w="7560" w:type="dxa"/>
           </w:tcPr>
           <w:p>
             <w:pPr>
@@ -14720,6 +15647,15 @@
                 <w:szCs w:val="28"/>
               </w:rPr>
             </w:pPr>
+            <w:r>
+              <w:rPr>
+                <w:rFonts w:ascii="Brill" w:hAnsi="Brill"/>
+                <w:b/>
+                <w:sz w:val="28"/>
+                <w:szCs w:val="28"/>
+              </w:rPr>
+              <w:t>3.2.</w:t>
+            </w:r>
           </w:p>
         </w:tc>
         <w:tc>
@@ -14772,7 +15708,7 @@
         </w:tc>
         <w:tc>
           <w:tcPr>
-            <w:tcW w:w="613" w:type="dxa"/>
+            <w:tcW w:w="500" w:type="dxa"/>
           </w:tcPr>
           <w:p>
             <w:pPr>
@@ -14796,7 +15732,7 @@
         </w:tc>
         <w:tc>
           <w:tcPr>
-            <w:tcW w:w="7447" w:type="dxa"/>
+            <w:tcW w:w="7560" w:type="dxa"/>
           </w:tcPr>
           <w:p>
             <w:pPr>
@@ -14826,6 +15762,15 @@
                 <w:szCs w:val="28"/>
               </w:rPr>
             </w:pPr>
+            <w:r>
+              <w:rPr>
+                <w:rFonts w:ascii="Brill" w:hAnsi="Brill"/>
+                <w:b/>
+                <w:sz w:val="28"/>
+                <w:szCs w:val="28"/>
+              </w:rPr>
+              <w:t>4.</w:t>
+            </w:r>
           </w:p>
         </w:tc>
         <w:tc>
@@ -14878,7 +15823,7 @@
         </w:tc>
         <w:tc>
           <w:tcPr>
-            <w:tcW w:w="613" w:type="dxa"/>
+            <w:tcW w:w="500" w:type="dxa"/>
           </w:tcPr>
           <w:p>
             <w:pPr>
@@ -14911,7 +15856,7 @@
         </w:tc>
         <w:tc>
           <w:tcPr>
-            <w:tcW w:w="7447" w:type="dxa"/>
+            <w:tcW w:w="7560" w:type="dxa"/>
           </w:tcPr>
           <w:p>
             <w:pPr>
@@ -15021,22 +15966,22 @@
         </w:tc>
         <w:tc>
           <w:tcPr>
-            <w:tcW w:w="613" w:type="dxa"/>
-          </w:tcPr>
-          <w:p>
-            <w:pPr>
-              <w:rPr>
-                <w:rFonts w:ascii="Brill" w:hAnsi="Brill"/>
-                <w:b/>
-                <w:sz w:val="28"/>
-                <w:szCs w:val="28"/>
-              </w:rPr>
-            </w:pPr>
-          </w:p>
-        </w:tc>
-        <w:tc>
-          <w:tcPr>
-            <w:tcW w:w="7447" w:type="dxa"/>
+            <w:tcW w:w="500" w:type="dxa"/>
+          </w:tcPr>
+          <w:p>
+            <w:pPr>
+              <w:rPr>
+                <w:rFonts w:ascii="Brill" w:hAnsi="Brill"/>
+                <w:b/>
+                <w:sz w:val="28"/>
+                <w:szCs w:val="28"/>
+              </w:rPr>
+            </w:pPr>
+          </w:p>
+        </w:tc>
+        <w:tc>
+          <w:tcPr>
+            <w:tcW w:w="7560" w:type="dxa"/>
           </w:tcPr>
           <w:p>
             <w:pPr>
@@ -15075,6 +16020,15 @@
               </w:rPr>
               <w:t>5.</w:t>
             </w:r>
+            <w:r>
+              <w:rPr>
+                <w:rFonts w:ascii="Brill" w:hAnsi="Brill"/>
+                <w:b/>
+                <w:sz w:val="28"/>
+                <w:szCs w:val="28"/>
+              </w:rPr>
+              <w:t>1.</w:t>
+            </w:r>
           </w:p>
         </w:tc>
         <w:tc>
@@ -15127,7 +16081,7 @@
         </w:tc>
         <w:tc>
           <w:tcPr>
-            <w:tcW w:w="613" w:type="dxa"/>
+            <w:tcW w:w="500" w:type="dxa"/>
           </w:tcPr>
           <w:p>
             <w:pPr>
@@ -15151,26 +16105,62 @@
         </w:tc>
         <w:tc>
           <w:tcPr>
-            <w:tcW w:w="7447" w:type="dxa"/>
-          </w:tcPr>
-          <w:p>
-            <w:pPr>
-              <w:rPr>
-                <w:rFonts w:ascii="Brill" w:hAnsi="Brill"/>
-                <w:sz w:val="28"/>
-                <w:szCs w:val="28"/>
-              </w:rPr>
-            </w:pPr>
-            <w:proofErr w:type="gramStart"/>
-            <w:r>
-              <w:rPr>
-                <w:rFonts w:ascii="Brill" w:hAnsi="Brill"/>
-                <w:sz w:val="28"/>
-                <w:szCs w:val="28"/>
-              </w:rPr>
-              <w:t>after</w:t>
-            </w:r>
-            <w:proofErr w:type="gramEnd"/>
+            <w:tcW w:w="7560" w:type="dxa"/>
+          </w:tcPr>
+          <w:p>
+            <w:pPr>
+              <w:rPr>
+                <w:rFonts w:ascii="Brill" w:hAnsi="Brill"/>
+                <w:sz w:val="28"/>
+                <w:szCs w:val="28"/>
+              </w:rPr>
+            </w:pPr>
+            <w:r>
+              <w:rPr>
+                <w:rFonts w:ascii="Brill" w:hAnsi="Brill"/>
+                <w:sz w:val="28"/>
+                <w:szCs w:val="28"/>
+              </w:rPr>
+              <w:t xml:space="preserve">after </w:t>
+            </w:r>
+            <w:r>
+              <w:rPr>
+                <w:rFonts w:ascii="Brill" w:hAnsi="Brill"/>
+                <w:b/>
+                <w:i/>
+                <w:sz w:val="28"/>
+                <w:szCs w:val="28"/>
+              </w:rPr>
+              <w:t>e</w:t>
+            </w:r>
+            <w:r>
+              <w:rPr>
+                <w:rFonts w:ascii="Brill" w:hAnsi="Brill"/>
+                <w:sz w:val="28"/>
+                <w:szCs w:val="28"/>
+              </w:rPr>
+              <w:t xml:space="preserve">, </w:t>
+            </w:r>
+            <w:r>
+              <w:rPr>
+                <w:rFonts w:ascii="Brill" w:hAnsi="Brill"/>
+                <w:b/>
+                <w:i/>
+                <w:sz w:val="28"/>
+                <w:szCs w:val="28"/>
+              </w:rPr>
+              <w:t>e</w:t>
+            </w:r>
+            <w:r>
+              <w:rPr>
+                <w:rFonts w:ascii="Calibri" w:hAnsi="Calibri"/>
+                <w:b/>
+                <w:i/>
+                <w:sz w:val="28"/>
+                <w:szCs w:val="28"/>
+              </w:rPr>
+              <w:t>͘,</w:t>
+            </w:r>
             <w:r>
               <w:rPr>
                 <w:rFonts w:ascii="Brill" w:hAnsi="Brill"/>
@@ -15179,6 +16169,7 @@
               </w:rPr>
               <w:t xml:space="preserve"> </w:t>
             </w:r>
+            <w:proofErr w:type="spellStart"/>
             <w:r>
               <w:rPr>
                 <w:rFonts w:ascii="Brill" w:hAnsi="Brill"/>
@@ -15187,8 +16178,9 @@
                 <w:sz w:val="28"/>
                 <w:szCs w:val="28"/>
               </w:rPr>
-              <w:t>e</w:t>
-            </w:r>
+              <w:t>i</w:t>
+            </w:r>
+            <w:proofErr w:type="spellEnd"/>
             <w:r>
               <w:rPr>
                 <w:rFonts w:ascii="Brill" w:hAnsi="Brill"/>
@@ -15205,25 +16197,17 @@
                 <w:sz w:val="28"/>
                 <w:szCs w:val="28"/>
               </w:rPr>
-              <w:t>e</w:t>
-            </w:r>
-            <w:r>
-              <w:rPr>
-                <w:rFonts w:ascii="Calibri" w:hAnsi="Calibri"/>
+              <w:t>ï</w:t>
+            </w:r>
+            <w:r>
+              <w:rPr>
+                <w:rFonts w:ascii="Brill" w:hAnsi="Brill"/>
                 <w:b/>
                 <w:i/>
                 <w:sz w:val="28"/>
                 <w:szCs w:val="28"/>
               </w:rPr>
-              <w:t>͘,</w:t>
-            </w:r>
-            <w:r>
-              <w:rPr>
-                <w:rFonts w:ascii="Brill" w:hAnsi="Brill"/>
-                <w:sz w:val="28"/>
-                <w:szCs w:val="28"/>
-              </w:rPr>
-              <w:t xml:space="preserve"> </w:t>
+              <w:t xml:space="preserve">, </w:t>
             </w:r>
             <w:proofErr w:type="spellStart"/>
             <w:r>
@@ -15240,55 +16224,12 @@
             <w:r>
               <w:rPr>
                 <w:rFonts w:ascii="Brill" w:hAnsi="Brill"/>
-                <w:sz w:val="28"/>
-                <w:szCs w:val="28"/>
-              </w:rPr>
-              <w:t xml:space="preserve">, </w:t>
-            </w:r>
-            <w:r>
-              <w:rPr>
-                <w:rFonts w:ascii="Brill" w:hAnsi="Brill"/>
                 <w:b/>
                 <w:i/>
                 <w:sz w:val="28"/>
                 <w:szCs w:val="28"/>
               </w:rPr>
-              <w:t>ï</w:t>
-            </w:r>
-            <w:r>
-              <w:rPr>
-                <w:rFonts w:ascii="Brill" w:hAnsi="Brill"/>
-                <w:b/>
-                <w:i/>
-                <w:sz w:val="28"/>
-                <w:szCs w:val="28"/>
-              </w:rPr>
-              <w:t xml:space="preserve">, </w:t>
-            </w:r>
-            <w:proofErr w:type="spellStart"/>
-            <w:r>
-              <w:rPr>
-                <w:rFonts w:ascii="Brill" w:hAnsi="Brill"/>
-                <w:b/>
-                <w:i/>
-                <w:color w:val="FF0000"/>
-                <w:sz w:val="28"/>
-                <w:szCs w:val="28"/>
-                <w:highlight w:val="yellow"/>
-              </w:rPr>
-              <w:t>i</w:t>
-            </w:r>
-            <w:proofErr w:type="spellEnd"/>
-            <w:r>
-              <w:rPr>
-                <w:rFonts w:ascii="Brill" w:hAnsi="Brill"/>
-                <w:b/>
-                <w:i/>
-                <w:color w:val="FF0000"/>
-                <w:sz w:val="28"/>
-                <w:szCs w:val="28"/>
-              </w:rPr>
-              <w:t xml:space="preserve"> ???</w:t>
+              <w:t>̯</w:t>
             </w:r>
           </w:p>
         </w:tc>
@@ -15310,6 +16251,15 @@
                 <w:szCs w:val="28"/>
               </w:rPr>
             </w:pPr>
+            <w:r>
+              <w:rPr>
+                <w:rFonts w:ascii="Brill" w:hAnsi="Brill"/>
+                <w:b/>
+                <w:sz w:val="28"/>
+                <w:szCs w:val="28"/>
+              </w:rPr>
+              <w:t>5.2.</w:t>
+            </w:r>
           </w:p>
         </w:tc>
         <w:tc>
@@ -15362,7 +16312,7 @@
         </w:tc>
         <w:tc>
           <w:tcPr>
-            <w:tcW w:w="613" w:type="dxa"/>
+            <w:tcW w:w="500" w:type="dxa"/>
           </w:tcPr>
           <w:p>
             <w:pPr>
@@ -15386,7 +16336,7 @@
         </w:tc>
         <w:tc>
           <w:tcPr>
-            <w:tcW w:w="7447" w:type="dxa"/>
+            <w:tcW w:w="7560" w:type="dxa"/>
           </w:tcPr>
           <w:p>
             <w:pPr>
@@ -15479,6 +16429,48 @@
                 <w:szCs w:val="28"/>
               </w:rPr>
               <w:t>ï</w:t>
+            </w:r>
+            <w:r>
+              <w:rPr>
+                <w:rFonts w:ascii="Brill" w:hAnsi="Brill"/>
+                <w:b/>
+                <w:i/>
+                <w:sz w:val="28"/>
+                <w:szCs w:val="28"/>
+              </w:rPr>
+              <w:t>,</w:t>
+            </w:r>
+            <w:r>
+              <w:rPr>
+                <w:rFonts w:ascii="Brill" w:hAnsi="Brill"/>
+                <w:b/>
+                <w:i/>
+                <w:sz w:val="28"/>
+                <w:szCs w:val="28"/>
+              </w:rPr>
+              <w:t xml:space="preserve"> </w:t>
+            </w:r>
+            <w:proofErr w:type="spellStart"/>
+            <w:r>
+              <w:rPr>
+                <w:rFonts w:ascii="Brill" w:hAnsi="Brill"/>
+                <w:b/>
+                <w:i/>
+                <w:sz w:val="28"/>
+                <w:szCs w:val="28"/>
+              </w:rPr>
+              <w:t>i</w:t>
+            </w:r>
+            <w:proofErr w:type="spellEnd"/>
+            <w:r>
+              <w:rPr>
+                <w:rFonts w:ascii="Brill" w:hAnsi="Brill"/>
+                <w:b/>
+                <w:i/>
+                <w:sz w:val="28"/>
+                <w:szCs w:val="28"/>
+              </w:rPr>
+              <w:t>̯</w:t>
             </w:r>
           </w:p>
         </w:tc>
@@ -15500,6 +16492,15 @@
                 <w:szCs w:val="28"/>
               </w:rPr>
             </w:pPr>
+            <w:r>
+              <w:rPr>
+                <w:rFonts w:ascii="Brill" w:hAnsi="Brill"/>
+                <w:b/>
+                <w:sz w:val="28"/>
+                <w:szCs w:val="28"/>
+              </w:rPr>
+              <w:t>5.3.</w:t>
+            </w:r>
           </w:p>
         </w:tc>
         <w:tc>
@@ -15552,7 +16553,7 @@
         </w:tc>
         <w:tc>
           <w:tcPr>
-            <w:tcW w:w="613" w:type="dxa"/>
+            <w:tcW w:w="500" w:type="dxa"/>
           </w:tcPr>
           <w:p>
             <w:pPr>
@@ -15576,7 +16577,7 @@
         </w:tc>
         <w:tc>
           <w:tcPr>
-            <w:tcW w:w="7447" w:type="dxa"/>
+            <w:tcW w:w="7560" w:type="dxa"/>
           </w:tcPr>
           <w:p>
             <w:pPr>
@@ -15669,6 +16670,38 @@
                 <w:szCs w:val="28"/>
               </w:rPr>
               <w:t>ï</w:t>
+            </w:r>
+            <w:r>
+              <w:rPr>
+                <w:rFonts w:ascii="Brill" w:hAnsi="Brill"/>
+                <w:b/>
+                <w:i/>
+                <w:sz w:val="28"/>
+                <w:szCs w:val="28"/>
+              </w:rPr>
+              <w:t xml:space="preserve">, </w:t>
+            </w:r>
+            <w:proofErr w:type="spellStart"/>
+            <w:r>
+              <w:rPr>
+                <w:rFonts w:ascii="Brill" w:hAnsi="Brill"/>
+                <w:b/>
+                <w:i/>
+                <w:sz w:val="28"/>
+                <w:szCs w:val="28"/>
+              </w:rPr>
+              <w:t>i</w:t>
+            </w:r>
+            <w:proofErr w:type="spellEnd"/>
+            <w:r>
+              <w:rPr>
+                <w:rFonts w:ascii="Brill" w:hAnsi="Brill"/>
+                <w:b/>
+                <w:i/>
+                <w:sz w:val="28"/>
+                <w:szCs w:val="28"/>
+              </w:rPr>
+              <w:t>̯</w:t>
             </w:r>
           </w:p>
         </w:tc>
@@ -15690,6 +16723,15 @@
                 <w:szCs w:val="28"/>
               </w:rPr>
             </w:pPr>
+            <w:r>
+              <w:rPr>
+                <w:rFonts w:ascii="Brill" w:hAnsi="Brill"/>
+                <w:b/>
+                <w:sz w:val="28"/>
+                <w:szCs w:val="28"/>
+              </w:rPr>
+              <w:t>5.4.</w:t>
+            </w:r>
           </w:p>
         </w:tc>
         <w:tc>
@@ -15742,7 +16784,7 @@
         </w:tc>
         <w:tc>
           <w:tcPr>
-            <w:tcW w:w="613" w:type="dxa"/>
+            <w:tcW w:w="500" w:type="dxa"/>
           </w:tcPr>
           <w:p>
             <w:pPr>
@@ -15766,7 +16808,7 @@
         </w:tc>
         <w:tc>
           <w:tcPr>
-            <w:tcW w:w="7447" w:type="dxa"/>
+            <w:tcW w:w="7560" w:type="dxa"/>
           </w:tcPr>
           <w:p>
             <w:pPr>
@@ -15859,6 +16901,38 @@
                 <w:szCs w:val="28"/>
               </w:rPr>
               <w:t>ï</w:t>
+            </w:r>
+            <w:r>
+              <w:rPr>
+                <w:rFonts w:ascii="Brill" w:hAnsi="Brill"/>
+                <w:b/>
+                <w:i/>
+                <w:sz w:val="28"/>
+                <w:szCs w:val="28"/>
+              </w:rPr>
+              <w:t xml:space="preserve">, </w:t>
+            </w:r>
+            <w:proofErr w:type="spellStart"/>
+            <w:r>
+              <w:rPr>
+                <w:rFonts w:ascii="Brill" w:hAnsi="Brill"/>
+                <w:b/>
+                <w:i/>
+                <w:sz w:val="28"/>
+                <w:szCs w:val="28"/>
+              </w:rPr>
+              <w:t>i</w:t>
+            </w:r>
+            <w:proofErr w:type="spellEnd"/>
+            <w:r>
+              <w:rPr>
+                <w:rFonts w:ascii="Brill" w:hAnsi="Brill"/>
+                <w:b/>
+                <w:i/>
+                <w:sz w:val="28"/>
+                <w:szCs w:val="28"/>
+              </w:rPr>
+              <w:t>̯</w:t>
             </w:r>
           </w:p>
         </w:tc>
@@ -15914,22 +16988,22 @@
         </w:tc>
         <w:tc>
           <w:tcPr>
-            <w:tcW w:w="613" w:type="dxa"/>
-          </w:tcPr>
-          <w:p>
-            <w:pPr>
-              <w:rPr>
-                <w:rFonts w:ascii="Brill" w:hAnsi="Brill"/>
-                <w:b/>
-                <w:sz w:val="28"/>
-                <w:szCs w:val="28"/>
-              </w:rPr>
-            </w:pPr>
-          </w:p>
-        </w:tc>
-        <w:tc>
-          <w:tcPr>
-            <w:tcW w:w="7447" w:type="dxa"/>
+            <w:tcW w:w="500" w:type="dxa"/>
+          </w:tcPr>
+          <w:p>
+            <w:pPr>
+              <w:rPr>
+                <w:rFonts w:ascii="Brill" w:hAnsi="Brill"/>
+                <w:b/>
+                <w:sz w:val="28"/>
+                <w:szCs w:val="28"/>
+              </w:rPr>
+            </w:pPr>
+          </w:p>
+        </w:tc>
+        <w:tc>
+          <w:tcPr>
+            <w:tcW w:w="7560" w:type="dxa"/>
           </w:tcPr>
           <w:p>
             <w:pPr>
@@ -15977,6 +17051,15 @@
               </w:rPr>
               <w:t>.</w:t>
             </w:r>
+            <w:r>
+              <w:rPr>
+                <w:rFonts w:ascii="Brill" w:hAnsi="Brill"/>
+                <w:b/>
+                <w:sz w:val="28"/>
+                <w:szCs w:val="28"/>
+              </w:rPr>
+              <w:t>1.</w:t>
+            </w:r>
           </w:p>
         </w:tc>
         <w:tc>
@@ -16029,7 +17112,7 @@
         </w:tc>
         <w:tc>
           <w:tcPr>
-            <w:tcW w:w="613" w:type="dxa"/>
+            <w:tcW w:w="500" w:type="dxa"/>
           </w:tcPr>
           <w:p>
             <w:pPr>
@@ -16053,7 +17136,7 @@
         </w:tc>
         <w:tc>
           <w:tcPr>
-            <w:tcW w:w="7447" w:type="dxa"/>
+            <w:tcW w:w="7560" w:type="dxa"/>
           </w:tcPr>
           <w:p>
             <w:pPr>
@@ -16119,6 +17202,15 @@
                 <w:szCs w:val="28"/>
               </w:rPr>
             </w:pPr>
+            <w:r>
+              <w:rPr>
+                <w:rFonts w:ascii="Brill" w:hAnsi="Brill"/>
+                <w:b/>
+                <w:sz w:val="28"/>
+                <w:szCs w:val="28"/>
+              </w:rPr>
+              <w:t>6.2.</w:t>
+            </w:r>
           </w:p>
         </w:tc>
         <w:tc>
@@ -16171,7 +17263,7 @@
         </w:tc>
         <w:tc>
           <w:tcPr>
-            <w:tcW w:w="613" w:type="dxa"/>
+            <w:tcW w:w="500" w:type="dxa"/>
           </w:tcPr>
           <w:p>
             <w:pPr>
@@ -16195,7 +17287,7 @@
         </w:tc>
         <w:tc>
           <w:tcPr>
-            <w:tcW w:w="7447" w:type="dxa"/>
+            <w:tcW w:w="7560" w:type="dxa"/>
           </w:tcPr>
           <w:p>
             <w:pPr>
@@ -16292,6 +17384,15 @@
               </w:rPr>
               <w:t>7.</w:t>
             </w:r>
+            <w:r>
+              <w:rPr>
+                <w:rFonts w:ascii="Brill" w:hAnsi="Brill"/>
+                <w:b/>
+                <w:sz w:val="28"/>
+                <w:szCs w:val="28"/>
+              </w:rPr>
+              <w:t>1.</w:t>
+            </w:r>
           </w:p>
         </w:tc>
         <w:tc>
@@ -16438,6 +17539,15 @@
                 <w:szCs w:val="28"/>
               </w:rPr>
             </w:pPr>
+            <w:r>
+              <w:rPr>
+                <w:rFonts w:ascii="Brill" w:hAnsi="Brill"/>
+                <w:b/>
+                <w:sz w:val="28"/>
+                <w:szCs w:val="28"/>
+              </w:rPr>
+              <w:t>7.2.</w:t>
+            </w:r>
           </w:p>
         </w:tc>
         <w:tc>
@@ -16615,7 +17725,7 @@
 </file>
 
 <file path=word/numbering.xml><?xml version="1.0" encoding="utf-8"?>
-<w:numbering xmlns:wpc="http://schemas.microsoft.com/office/word/2010/wordprocessingCanvas" xmlns:mc="http://schemas.openxmlformats.org/markup-compatibility/2006" xmlns:o="urn:schemas-microsoft-com:office:office" xmlns:r="http://schemas.openxmlformats.org/officeDocument/2006/relationships" xmlns:m="http://schemas.openxmlformats.org/officeDocument/2006/math" xmlns:v="urn:schemas-microsoft-com:vml" xmlns:wp14="http://schemas.microsoft.com/office/word/2010/wordprocessingDrawing" xmlns:wp="http://schemas.openxmlformats.org/drawingml/2006/wordprocessingDrawing" xmlns:w10="urn:schemas-microsoft-com:office:word" xmlns:w="http://schemas.openxmlformats.org/wordprocessingml/2006/main" xmlns:w14="http://schemas.microsoft.com/office/word/2010/wordml" xmlns:w15="http://schemas.microsoft.com/office/word/2012/wordml" xmlns:wpg="http://schemas.microsoft.com/office/word/2010/wordprocessingGroup" xmlns:wpi="http://schemas.microsoft.com/office/word/2010/wordprocessingInk" xmlns:wne="http://schemas.microsoft.com/office/word/2006/wordml" xmlns:wps="http://schemas.microsoft.com/office/word/2010/wordprocessingShape" mc:Ignorable="w14 w15 wp14">
+<w:numbering xmlns:wpc="http://schemas.microsoft.com/office/word/2010/wordprocessingCanvas" xmlns:cx="http://schemas.microsoft.com/office/drawing/2014/chartex" xmlns:cx1="http://schemas.microsoft.com/office/drawing/2015/9/8/chartex" xmlns:cx2="http://schemas.microsoft.com/office/drawing/2015/10/21/chartex" xmlns:mc="http://schemas.openxmlformats.org/markup-compatibility/2006" xmlns:o="urn:schemas-microsoft-com:office:office" xmlns:r="http://schemas.openxmlformats.org/officeDocument/2006/relationships" xmlns:m="http://schemas.openxmlformats.org/officeDocument/2006/math" xmlns:v="urn:schemas-microsoft-com:vml" xmlns:wp14="http://schemas.microsoft.com/office/word/2010/wordprocessingDrawing" xmlns:wp="http://schemas.openxmlformats.org/drawingml/2006/wordprocessingDrawing" xmlns:w10="urn:schemas-microsoft-com:office:word" xmlns:w="http://schemas.openxmlformats.org/wordprocessingml/2006/main" xmlns:w14="http://schemas.microsoft.com/office/word/2010/wordml" xmlns:w15="http://schemas.microsoft.com/office/word/2012/wordml" xmlns:w16se="http://schemas.microsoft.com/office/word/2015/wordml/symex" xmlns:wpg="http://schemas.microsoft.com/office/word/2010/wordprocessingGroup" xmlns:wpi="http://schemas.microsoft.com/office/word/2010/wordprocessingInk" xmlns:wne="http://schemas.microsoft.com/office/word/2006/wordml" xmlns:wps="http://schemas.microsoft.com/office/word/2010/wordprocessingShape" mc:Ignorable="w14 w15 w16se wp14">
   <w:abstractNum w:abstractNumId="0" w15:restartNumberingAfterBreak="0">
     <w:nsid w:val="3241372B"/>
     <w:multiLevelType w:val="multilevel"/>
@@ -17012,7 +18122,7 @@
 </file>
 
 <file path=word/styles.xml><?xml version="1.0" encoding="utf-8"?>
-<w:styles xmlns:mc="http://schemas.openxmlformats.org/markup-compatibility/2006" xmlns:r="http://schemas.openxmlformats.org/officeDocument/2006/relationships" xmlns:w="http://schemas.openxmlformats.org/wordprocessingml/2006/main" xmlns:w14="http://schemas.microsoft.com/office/word/2010/wordml" xmlns:w15="http://schemas.microsoft.com/office/word/2012/wordml" mc:Ignorable="w14 w15">
+<w:styles xmlns:mc="http://schemas.openxmlformats.org/markup-compatibility/2006" xmlns:r="http://schemas.openxmlformats.org/officeDocument/2006/relationships" xmlns:w="http://schemas.openxmlformats.org/wordprocessingml/2006/main" xmlns:w14="http://schemas.microsoft.com/office/word/2010/wordml" xmlns:w15="http://schemas.microsoft.com/office/word/2012/wordml" xmlns:w16se="http://schemas.microsoft.com/office/word/2015/wordml/symex" mc:Ignorable="w14 w15 w16se">
   <w:docDefaults>
     <w:rPrDefault>
       <w:rPr>
@@ -17028,7 +18138,7 @@
       </w:pPr>
     </w:pPrDefault>
   </w:docDefaults>
-  <w:latentStyles w:defLockedState="0" w:defUIPriority="99" w:defSemiHidden="0" w:defUnhideWhenUsed="0" w:defQFormat="0" w:count="371">
+  <w:latentStyles w:defLockedState="0" w:defUIPriority="99" w:defSemiHidden="0" w:defUnhideWhenUsed="0" w:defQFormat="0" w:count="372">
     <w:lsdException w:name="Normal" w:uiPriority="0" w:qFormat="1"/>
     <w:lsdException w:name="heading 1" w:uiPriority="9" w:qFormat="1"/>
     <w:lsdException w:name="heading 2" w:semiHidden="1" w:uiPriority="9" w:unhideWhenUsed="1" w:qFormat="1"/>
@@ -17400,6 +18510,7 @@
     <w:lsdException w:name="List Table 5 Dark Accent 6" w:uiPriority="50"/>
     <w:lsdException w:name="List Table 6 Colorful Accent 6" w:uiPriority="51"/>
     <w:lsdException w:name="List Table 7 Colorful Accent 6" w:uiPriority="52"/>
+    <w:lsdException w:name="Mention" w:semiHidden="1" w:unhideWhenUsed="1"/>
   </w:latentStyles>
   <w:style w:type="paragraph" w:default="1" w:styleId="Normal">
     <w:name w:val="Normal"/>

</xml_diff>